<commit_message>
removed the unique constraints from the field and added jwt for the master datt api
</commit_message>
<xml_diff>
--- a/SDD_ShipmentTrcker.docx
+++ b/SDD_ShipmentTrcker.docx
@@ -427,11 +427,9 @@
               <w:pStyle w:val="TableText"/>
               <w:jc w:val="center"/>
             </w:pPr>
-            <w:proofErr w:type="spellStart"/>
             <w:r>
               <w:t>Somarshi</w:t>
             </w:r>
-            <w:proofErr w:type="spellEnd"/>
           </w:p>
         </w:tc>
         <w:tc>
@@ -2223,7 +2221,6 @@
                 <w:lang w:val="en-IN" w:eastAsia="en-IN"/>
               </w:rPr>
             </w:pPr>
-            <w:proofErr w:type="spellStart"/>
             <w:r>
               <w:rPr>
                 <w:rFonts w:ascii="Calibri" w:eastAsia="Times New Roman" w:hAnsi="Calibri" w:cs="Calibri"/>
@@ -2231,55 +2228,6 @@
                 <w:lang w:val="en-IN" w:eastAsia="en-IN"/>
               </w:rPr>
               <w:t>order_id</w:t>
-            </w:r>
-            <w:proofErr w:type="spellEnd"/>
-          </w:p>
-        </w:tc>
-      </w:tr>
-      <w:tr>
-        <w:trPr>
-          <w:trHeight w:val="290"/>
-        </w:trPr>
-        <w:tc>
-          <w:tcPr>
-            <w:tcW w:w="1621" w:type="dxa"/>
-            <w:tcBorders>
-              <w:top w:val="nil"/>
-              <w:left w:val="single" w:sz="4" w:space="0" w:color="auto"/>
-              <w:bottom w:val="single" w:sz="4" w:space="0" w:color="auto"/>
-              <w:right w:val="single" w:sz="4" w:space="0" w:color="auto"/>
-            </w:tcBorders>
-            <w:shd w:val="clear" w:color="auto" w:fill="auto"/>
-            <w:noWrap/>
-            <w:vAlign w:val="bottom"/>
-            <w:hideMark/>
-          </w:tcPr>
-          <w:p>
-            <w:pPr>
-              <w:spacing w:after="0" w:line="240" w:lineRule="auto"/>
-              <w:rPr>
-                <w:rFonts w:ascii="Calibri" w:eastAsia="Times New Roman" w:hAnsi="Calibri" w:cs="Calibri"/>
-                <w:color w:val="FF0000"/>
-                <w:lang w:val="en-IN" w:eastAsia="en-IN"/>
-              </w:rPr>
-            </w:pPr>
-            <w:proofErr w:type="spellStart"/>
-            <w:r>
-              <w:rPr>
-                <w:rFonts w:ascii="Calibri" w:eastAsia="Times New Roman" w:hAnsi="Calibri" w:cs="Calibri"/>
-                <w:color w:val="FF0000"/>
-                <w:lang w:val="en-IN" w:eastAsia="en-IN"/>
-              </w:rPr>
-              <w:t>shipment_id</w:t>
-            </w:r>
-            <w:proofErr w:type="spellEnd"/>
-            <w:r>
-              <w:rPr>
-                <w:rFonts w:ascii="Calibri" w:eastAsia="Times New Roman" w:hAnsi="Calibri" w:cs="Calibri"/>
-                <w:color w:val="FF0000"/>
-                <w:lang w:val="en-IN" w:eastAsia="en-IN"/>
-              </w:rPr>
-              <w:t>&lt;ref&gt;</w:t>
             </w:r>
           </w:p>
         </w:tc>
@@ -2307,27 +2255,17 @@
               <w:spacing w:after="0" w:line="240" w:lineRule="auto"/>
               <w:rPr>
                 <w:rFonts w:ascii="Calibri" w:eastAsia="Times New Roman" w:hAnsi="Calibri" w:cs="Calibri"/>
-                <w:color w:val="000000"/>
+                <w:color w:val="FF0000"/>
                 <w:lang w:val="en-IN" w:eastAsia="en-IN"/>
               </w:rPr>
             </w:pPr>
-            <w:proofErr w:type="spellStart"/>
             <w:r>
               <w:rPr>
                 <w:rFonts w:ascii="Calibri" w:eastAsia="Times New Roman" w:hAnsi="Calibri" w:cs="Calibri"/>
-                <w:color w:val="000000"/>
-                <w:lang w:val="en-IN" w:eastAsia="en-IN"/>
-              </w:rPr>
-              <w:t>product_id</w:t>
-            </w:r>
-            <w:proofErr w:type="spellEnd"/>
-            <w:r>
-              <w:rPr>
-                <w:rFonts w:ascii="Calibri" w:eastAsia="Times New Roman" w:hAnsi="Calibri" w:cs="Calibri"/>
-                <w:color w:val="000000"/>
-                <w:lang w:val="en-IN" w:eastAsia="en-IN"/>
-              </w:rPr>
-              <w:t>&lt;ref&gt;</w:t>
+                <w:color w:val="FF0000"/>
+                <w:lang w:val="en-IN" w:eastAsia="en-IN"/>
+              </w:rPr>
+              <w:t>shipment_id&lt;ref&gt;</w:t>
             </w:r>
           </w:p>
         </w:tc>
@@ -2359,16 +2297,14 @@
                 <w:lang w:val="en-IN" w:eastAsia="en-IN"/>
               </w:rPr>
             </w:pPr>
-            <w:proofErr w:type="spellStart"/>
             <w:r>
               <w:rPr>
                 <w:rFonts w:ascii="Calibri" w:eastAsia="Times New Roman" w:hAnsi="Calibri" w:cs="Calibri"/>
                 <w:color w:val="000000"/>
                 <w:lang w:val="en-IN" w:eastAsia="en-IN"/>
               </w:rPr>
-              <w:t>orderQty</w:t>
+              <w:t>product_id&lt;ref&gt;</w:t>
             </w:r>
-            <w:proofErr w:type="spellEnd"/>
           </w:p>
         </w:tc>
       </w:tr>
@@ -2399,16 +2335,14 @@
                 <w:lang w:val="en-IN" w:eastAsia="en-IN"/>
               </w:rPr>
             </w:pPr>
-            <w:proofErr w:type="spellStart"/>
             <w:r>
               <w:rPr>
                 <w:rFonts w:ascii="Calibri" w:eastAsia="Times New Roman" w:hAnsi="Calibri" w:cs="Calibri"/>
                 <w:color w:val="000000"/>
                 <w:lang w:val="en-IN" w:eastAsia="en-IN"/>
               </w:rPr>
-              <w:t>orderPrice</w:t>
+              <w:t>orderQty</w:t>
             </w:r>
-            <w:proofErr w:type="spellEnd"/>
           </w:p>
         </w:tc>
       </w:tr>
@@ -2439,16 +2373,14 @@
                 <w:lang w:val="en-IN" w:eastAsia="en-IN"/>
               </w:rPr>
             </w:pPr>
-            <w:proofErr w:type="spellStart"/>
             <w:r>
               <w:rPr>
                 <w:rFonts w:ascii="Calibri" w:eastAsia="Times New Roman" w:hAnsi="Calibri" w:cs="Calibri"/>
                 <w:color w:val="000000"/>
                 <w:lang w:val="en-IN" w:eastAsia="en-IN"/>
               </w:rPr>
-              <w:t>orderDate</w:t>
+              <w:t>orderPrice</w:t>
             </w:r>
-            <w:proofErr w:type="spellEnd"/>
           </w:p>
         </w:tc>
       </w:tr>
@@ -2479,16 +2411,14 @@
                 <w:lang w:val="en-IN" w:eastAsia="en-IN"/>
               </w:rPr>
             </w:pPr>
-            <w:proofErr w:type="spellStart"/>
             <w:r>
               <w:rPr>
                 <w:rFonts w:ascii="Calibri" w:eastAsia="Times New Roman" w:hAnsi="Calibri" w:cs="Calibri"/>
                 <w:color w:val="000000"/>
                 <w:lang w:val="en-IN" w:eastAsia="en-IN"/>
               </w:rPr>
-              <w:t>creationDate</w:t>
+              <w:t>orderDate</w:t>
             </w:r>
-            <w:proofErr w:type="spellEnd"/>
           </w:p>
         </w:tc>
       </w:tr>
@@ -2519,7 +2449,44 @@
                 <w:lang w:val="en-IN" w:eastAsia="en-IN"/>
               </w:rPr>
             </w:pPr>
-            <w:proofErr w:type="spellStart"/>
+            <w:r>
+              <w:rPr>
+                <w:rFonts w:ascii="Calibri" w:eastAsia="Times New Roman" w:hAnsi="Calibri" w:cs="Calibri"/>
+                <w:color w:val="000000"/>
+                <w:lang w:val="en-IN" w:eastAsia="en-IN"/>
+              </w:rPr>
+              <w:t>creationDate</w:t>
+            </w:r>
+          </w:p>
+        </w:tc>
+      </w:tr>
+      <w:tr>
+        <w:trPr>
+          <w:trHeight w:val="290"/>
+        </w:trPr>
+        <w:tc>
+          <w:tcPr>
+            <w:tcW w:w="1621" w:type="dxa"/>
+            <w:tcBorders>
+              <w:top w:val="nil"/>
+              <w:left w:val="single" w:sz="4" w:space="0" w:color="auto"/>
+              <w:bottom w:val="single" w:sz="4" w:space="0" w:color="auto"/>
+              <w:right w:val="single" w:sz="4" w:space="0" w:color="auto"/>
+            </w:tcBorders>
+            <w:shd w:val="clear" w:color="auto" w:fill="auto"/>
+            <w:noWrap/>
+            <w:vAlign w:val="bottom"/>
+            <w:hideMark/>
+          </w:tcPr>
+          <w:p>
+            <w:pPr>
+              <w:spacing w:after="0" w:line="240" w:lineRule="auto"/>
+              <w:rPr>
+                <w:rFonts w:ascii="Calibri" w:eastAsia="Times New Roman" w:hAnsi="Calibri" w:cs="Calibri"/>
+                <w:color w:val="000000"/>
+                <w:lang w:val="en-IN" w:eastAsia="en-IN"/>
+              </w:rPr>
+            </w:pPr>
             <w:r>
               <w:rPr>
                 <w:rFonts w:ascii="Calibri" w:eastAsia="Times New Roman" w:hAnsi="Calibri" w:cs="Calibri"/>
@@ -2528,7 +2495,6 @@
               </w:rPr>
               <w:t>updatedDate</w:t>
             </w:r>
-            <w:proofErr w:type="spellEnd"/>
           </w:p>
         </w:tc>
       </w:tr>
@@ -2631,7 +2597,6 @@
                 <w:lang w:val="en-IN" w:eastAsia="en-IN"/>
               </w:rPr>
             </w:pPr>
-            <w:proofErr w:type="spellStart"/>
             <w:r>
               <w:rPr>
                 <w:rFonts w:ascii="Calibri" w:eastAsia="Times New Roman" w:hAnsi="Calibri" w:cs="Calibri"/>
@@ -2640,7 +2605,6 @@
               </w:rPr>
               <w:t>cust_id</w:t>
             </w:r>
-            <w:proofErr w:type="spellEnd"/>
           </w:p>
         </w:tc>
       </w:tr>
@@ -2671,7 +2635,6 @@
                 <w:lang w:val="en-IN" w:eastAsia="en-IN"/>
               </w:rPr>
             </w:pPr>
-            <w:proofErr w:type="spellStart"/>
             <w:r>
               <w:rPr>
                 <w:rFonts w:ascii="Calibri" w:eastAsia="Times New Roman" w:hAnsi="Calibri" w:cs="Calibri"/>
@@ -2680,7 +2643,6 @@
               </w:rPr>
               <w:t>cust_name</w:t>
             </w:r>
-            <w:proofErr w:type="spellEnd"/>
           </w:p>
         </w:tc>
       </w:tr>
@@ -2825,7 +2787,6 @@
                 <w:lang w:val="en-IN" w:eastAsia="en-IN"/>
               </w:rPr>
             </w:pPr>
-            <w:proofErr w:type="spellStart"/>
             <w:r>
               <w:rPr>
                 <w:rFonts w:ascii="Calibri" w:eastAsia="Times New Roman" w:hAnsi="Calibri" w:cs="Calibri"/>
@@ -2834,7 +2795,6 @@
               </w:rPr>
               <w:t>cust_email</w:t>
             </w:r>
-            <w:proofErr w:type="spellEnd"/>
           </w:p>
         </w:tc>
       </w:tr>
@@ -2865,7 +2825,6 @@
                 <w:lang w:val="en-IN" w:eastAsia="en-IN"/>
               </w:rPr>
             </w:pPr>
-            <w:proofErr w:type="spellStart"/>
             <w:r>
               <w:rPr>
                 <w:rFonts w:ascii="Calibri" w:eastAsia="Times New Roman" w:hAnsi="Calibri" w:cs="Calibri"/>
@@ -2882,7 +2841,6 @@
               </w:rPr>
               <w:t>honeno</w:t>
             </w:r>
-            <w:proofErr w:type="spellEnd"/>
           </w:p>
         </w:tc>
       </w:tr>
@@ -2913,7 +2871,6 @@
                 <w:lang w:val="en-IN" w:eastAsia="en-IN"/>
               </w:rPr>
             </w:pPr>
-            <w:proofErr w:type="spellStart"/>
             <w:r>
               <w:rPr>
                 <w:rFonts w:ascii="Calibri" w:eastAsia="Times New Roman" w:hAnsi="Calibri" w:cs="Calibri"/>
@@ -2922,7 +2879,6 @@
               </w:rPr>
               <w:t>CreationDate</w:t>
             </w:r>
-            <w:proofErr w:type="spellEnd"/>
           </w:p>
         </w:tc>
       </w:tr>
@@ -2953,7 +2909,6 @@
                 <w:lang w:val="en-IN" w:eastAsia="en-IN"/>
               </w:rPr>
             </w:pPr>
-            <w:proofErr w:type="spellStart"/>
             <w:r>
               <w:rPr>
                 <w:rFonts w:ascii="Calibri" w:eastAsia="Times New Roman" w:hAnsi="Calibri" w:cs="Calibri"/>
@@ -2962,7 +2917,6 @@
               </w:rPr>
               <w:t>UpdatedDate</w:t>
             </w:r>
-            <w:proofErr w:type="spellEnd"/>
           </w:p>
         </w:tc>
       </w:tr>
@@ -3073,7 +3027,6 @@
                 <w:lang w:val="en-IN" w:eastAsia="en-IN"/>
               </w:rPr>
             </w:pPr>
-            <w:proofErr w:type="spellStart"/>
             <w:r>
               <w:rPr>
                 <w:rFonts w:ascii="Calibri" w:eastAsia="Times New Roman" w:hAnsi="Calibri" w:cs="Calibri"/>
@@ -3082,7 +3035,6 @@
               </w:rPr>
               <w:t>ProductID</w:t>
             </w:r>
-            <w:proofErr w:type="spellEnd"/>
           </w:p>
         </w:tc>
       </w:tr>
@@ -3189,7 +3141,6 @@
                 <w:lang w:val="en-IN" w:eastAsia="en-IN"/>
               </w:rPr>
             </w:pPr>
-            <w:proofErr w:type="spellStart"/>
             <w:r>
               <w:rPr>
                 <w:rFonts w:ascii="Calibri" w:eastAsia="Times New Roman" w:hAnsi="Calibri" w:cs="Calibri"/>
@@ -3198,7 +3149,6 @@
               </w:rPr>
               <w:t>ManDate</w:t>
             </w:r>
-            <w:proofErr w:type="spellEnd"/>
           </w:p>
         </w:tc>
       </w:tr>
@@ -3229,7 +3179,6 @@
                 <w:lang w:val="en-IN" w:eastAsia="en-IN"/>
               </w:rPr>
             </w:pPr>
-            <w:proofErr w:type="spellStart"/>
             <w:r>
               <w:rPr>
                 <w:rFonts w:ascii="Calibri" w:eastAsia="Times New Roman" w:hAnsi="Calibri" w:cs="Calibri"/>
@@ -3238,7 +3187,6 @@
               </w:rPr>
               <w:t>ExpDate</w:t>
             </w:r>
-            <w:proofErr w:type="spellEnd"/>
           </w:p>
         </w:tc>
       </w:tr>
@@ -3269,7 +3217,6 @@
                 <w:lang w:val="en-IN" w:eastAsia="en-IN"/>
               </w:rPr>
             </w:pPr>
-            <w:proofErr w:type="spellStart"/>
             <w:r>
               <w:rPr>
                 <w:rFonts w:ascii="Calibri" w:eastAsia="Times New Roman" w:hAnsi="Calibri" w:cs="Calibri"/>
@@ -3278,7 +3225,6 @@
               </w:rPr>
               <w:t>AvailableQTY</w:t>
             </w:r>
-            <w:proofErr w:type="spellEnd"/>
           </w:p>
         </w:tc>
       </w:tr>
@@ -3309,7 +3255,6 @@
                 <w:lang w:val="en-IN" w:eastAsia="en-IN"/>
               </w:rPr>
             </w:pPr>
-            <w:proofErr w:type="spellStart"/>
             <w:r>
               <w:rPr>
                 <w:rFonts w:ascii="Calibri" w:eastAsia="Times New Roman" w:hAnsi="Calibri" w:cs="Calibri"/>
@@ -3318,7 +3263,6 @@
               </w:rPr>
               <w:t>CreationDate</w:t>
             </w:r>
-            <w:proofErr w:type="spellEnd"/>
           </w:p>
         </w:tc>
       </w:tr>
@@ -3349,7 +3293,6 @@
                 <w:lang w:val="en-IN" w:eastAsia="en-IN"/>
               </w:rPr>
             </w:pPr>
-            <w:proofErr w:type="spellStart"/>
             <w:r>
               <w:rPr>
                 <w:rFonts w:ascii="Calibri" w:eastAsia="Times New Roman" w:hAnsi="Calibri" w:cs="Calibri"/>
@@ -3358,7 +3301,6 @@
               </w:rPr>
               <w:t>UpdatedDate</w:t>
             </w:r>
-            <w:proofErr w:type="spellEnd"/>
           </w:p>
         </w:tc>
       </w:tr>
@@ -3401,22 +3343,13 @@
           <w:bCs/>
         </w:rPr>
       </w:pPr>
-      <w:proofErr w:type="gramStart"/>
       <w:r>
         <w:rPr>
           <w:b/>
           <w:bCs/>
         </w:rPr>
         <w:lastRenderedPageBreak/>
-        <w:t>Collection :</w:t>
-      </w:r>
-      <w:proofErr w:type="gramEnd"/>
-      <w:r>
-        <w:rPr>
-          <w:b/>
-          <w:bCs/>
-        </w:rPr>
-        <w:t xml:space="preserve"> Carrier</w:t>
+        <w:t>Collection : Carrier</w:t>
       </w:r>
     </w:p>
     <w:tbl>
@@ -3492,7 +3425,6 @@
                 <w:lang w:val="en-IN" w:eastAsia="en-IN"/>
               </w:rPr>
             </w:pPr>
-            <w:proofErr w:type="spellStart"/>
             <w:r>
               <w:rPr>
                 <w:rFonts w:ascii="Calibri" w:eastAsia="Times New Roman" w:hAnsi="Calibri" w:cs="Calibri"/>
@@ -3501,7 +3433,6 @@
               </w:rPr>
               <w:t>carrier_id</w:t>
             </w:r>
-            <w:proofErr w:type="spellEnd"/>
           </w:p>
         </w:tc>
       </w:tr>
@@ -3532,7 +3463,6 @@
                 <w:lang w:val="en-IN" w:eastAsia="en-IN"/>
               </w:rPr>
             </w:pPr>
-            <w:proofErr w:type="spellStart"/>
             <w:r>
               <w:rPr>
                 <w:rFonts w:ascii="Calibri" w:eastAsia="Times New Roman" w:hAnsi="Calibri" w:cs="Calibri"/>
@@ -3541,7 +3471,6 @@
               </w:rPr>
               <w:t>carrier_name</w:t>
             </w:r>
-            <w:proofErr w:type="spellEnd"/>
           </w:p>
         </w:tc>
       </w:tr>
@@ -3618,7 +3547,6 @@
                 <w:lang w:val="en-IN" w:eastAsia="en-IN"/>
               </w:rPr>
             </w:pPr>
-            <w:proofErr w:type="spellStart"/>
             <w:r>
               <w:rPr>
                 <w:rFonts w:ascii="Calibri" w:eastAsia="Times New Roman" w:hAnsi="Calibri" w:cs="Calibri"/>
@@ -3627,7 +3555,6 @@
               </w:rPr>
               <w:t>phoneno</w:t>
             </w:r>
-            <w:proofErr w:type="spellEnd"/>
           </w:p>
         </w:tc>
       </w:tr>
@@ -3685,17 +3612,8 @@
           <w:b/>
           <w:bCs/>
         </w:rPr>
-        <w:t xml:space="preserve">Collection: </w:t>
-      </w:r>
-      <w:proofErr w:type="spellStart"/>
-      <w:r>
-        <w:rPr>
-          <w:b/>
-          <w:bCs/>
-        </w:rPr>
-        <w:t>ShipmentStatus</w:t>
-      </w:r>
-      <w:proofErr w:type="spellEnd"/>
+        <w:t>Collection: ShipmentStatus</w:t>
+      </w:r>
     </w:p>
     <w:tbl>
       <w:tblPr>
@@ -3770,7 +3688,6 @@
                 <w:lang w:val="en-IN" w:eastAsia="en-IN"/>
               </w:rPr>
             </w:pPr>
-            <w:proofErr w:type="spellStart"/>
             <w:r>
               <w:rPr>
                 <w:rFonts w:ascii="Calibri" w:eastAsia="Times New Roman" w:hAnsi="Calibri" w:cs="Calibri"/>
@@ -3779,7 +3696,6 @@
               </w:rPr>
               <w:t>shipment_id</w:t>
             </w:r>
-            <w:proofErr w:type="spellEnd"/>
           </w:p>
         </w:tc>
       </w:tr>
@@ -3810,7 +3726,6 @@
                 <w:lang w:val="en-IN" w:eastAsia="en-IN"/>
               </w:rPr>
             </w:pPr>
-            <w:proofErr w:type="spellStart"/>
             <w:r>
               <w:rPr>
                 <w:rFonts w:ascii="Calibri" w:eastAsia="Times New Roman" w:hAnsi="Calibri" w:cs="Calibri"/>
@@ -3819,7 +3734,6 @@
               </w:rPr>
               <w:t>creationDate</w:t>
             </w:r>
-            <w:proofErr w:type="spellEnd"/>
           </w:p>
         </w:tc>
       </w:tr>
@@ -3850,7 +3764,6 @@
                 <w:lang w:val="en-IN" w:eastAsia="en-IN"/>
               </w:rPr>
             </w:pPr>
-            <w:proofErr w:type="spellStart"/>
             <w:r>
               <w:rPr>
                 <w:rFonts w:ascii="Calibri" w:eastAsia="Times New Roman" w:hAnsi="Calibri" w:cs="Calibri"/>
@@ -3859,7 +3772,6 @@
               </w:rPr>
               <w:t>updatedDate</w:t>
             </w:r>
-            <w:proofErr w:type="spellEnd"/>
           </w:p>
         </w:tc>
       </w:tr>
@@ -3928,7 +3840,6 @@
                 <w:lang w:val="en-IN" w:eastAsia="en-IN"/>
               </w:rPr>
             </w:pPr>
-            <w:proofErr w:type="gramStart"/>
             <w:r>
               <w:rPr>
                 <w:rFonts w:ascii="Calibri" w:eastAsia="Times New Roman" w:hAnsi="Calibri" w:cs="Calibri"/>
@@ -3951,16 +3862,7 @@
                 <w:color w:val="000000"/>
                 <w:lang w:val="en-IN" w:eastAsia="en-IN"/>
               </w:rPr>
-              <w:t>{</w:t>
-            </w:r>
-            <w:proofErr w:type="gramEnd"/>
-            <w:r>
-              <w:rPr>
-                <w:rFonts w:ascii="Calibri" w:eastAsia="Times New Roman" w:hAnsi="Calibri" w:cs="Calibri"/>
-                <w:color w:val="000000"/>
-                <w:lang w:val="en-IN" w:eastAsia="en-IN"/>
-              </w:rPr>
-              <w:t>}</w:t>
+              <w:t>{}</w:t>
             </w:r>
           </w:p>
         </w:tc>
@@ -3991,7 +3893,6 @@
                 <w:lang w:val="en-IN" w:eastAsia="en-IN"/>
               </w:rPr>
             </w:pPr>
-            <w:proofErr w:type="spellStart"/>
             <w:r>
               <w:rPr>
                 <w:rFonts w:ascii="Calibri" w:eastAsia="Times New Roman" w:hAnsi="Calibri" w:cs="Calibri"/>
@@ -3999,95 +3900,6 @@
                 <w:lang w:val="en-IN" w:eastAsia="en-IN"/>
               </w:rPr>
               <w:t>deliveryOTP</w:t>
-            </w:r>
-            <w:proofErr w:type="spellEnd"/>
-          </w:p>
-        </w:tc>
-      </w:tr>
-      <w:tr>
-        <w:trPr>
-          <w:trHeight w:val="290"/>
-        </w:trPr>
-        <w:tc>
-          <w:tcPr>
-            <w:tcW w:w="1560" w:type="dxa"/>
-            <w:tcBorders>
-              <w:top w:val="nil"/>
-              <w:left w:val="single" w:sz="4" w:space="0" w:color="auto"/>
-              <w:bottom w:val="single" w:sz="4" w:space="0" w:color="auto"/>
-              <w:right w:val="single" w:sz="4" w:space="0" w:color="auto"/>
-            </w:tcBorders>
-            <w:shd w:val="clear" w:color="auto" w:fill="auto"/>
-            <w:noWrap/>
-            <w:vAlign w:val="bottom"/>
-            <w:hideMark/>
-          </w:tcPr>
-          <w:p>
-            <w:pPr>
-              <w:spacing w:after="0" w:line="240" w:lineRule="auto"/>
-              <w:rPr>
-                <w:rFonts w:ascii="Calibri" w:eastAsia="Times New Roman" w:hAnsi="Calibri" w:cs="Calibri"/>
-                <w:color w:val="000000"/>
-                <w:lang w:val="en-IN" w:eastAsia="en-IN"/>
-              </w:rPr>
-            </w:pPr>
-            <w:proofErr w:type="spellStart"/>
-            <w:r>
-              <w:rPr>
-                <w:rFonts w:ascii="Calibri" w:eastAsia="Times New Roman" w:hAnsi="Calibri" w:cs="Calibri"/>
-                <w:color w:val="000000"/>
-                <w:lang w:val="en-IN" w:eastAsia="en-IN"/>
-              </w:rPr>
-              <w:t>reasonOfDelay</w:t>
-            </w:r>
-            <w:proofErr w:type="spellEnd"/>
-          </w:p>
-        </w:tc>
-      </w:tr>
-      <w:tr>
-        <w:trPr>
-          <w:trHeight w:val="290"/>
-        </w:trPr>
-        <w:tc>
-          <w:tcPr>
-            <w:tcW w:w="1560" w:type="dxa"/>
-            <w:tcBorders>
-              <w:top w:val="nil"/>
-              <w:left w:val="single" w:sz="4" w:space="0" w:color="auto"/>
-              <w:bottom w:val="single" w:sz="4" w:space="0" w:color="auto"/>
-              <w:right w:val="single" w:sz="4" w:space="0" w:color="auto"/>
-            </w:tcBorders>
-            <w:shd w:val="clear" w:color="auto" w:fill="auto"/>
-            <w:noWrap/>
-            <w:vAlign w:val="bottom"/>
-            <w:hideMark/>
-          </w:tcPr>
-          <w:p>
-            <w:pPr>
-              <w:spacing w:after="0" w:line="240" w:lineRule="auto"/>
-              <w:rPr>
-                <w:rFonts w:ascii="Calibri" w:eastAsia="Times New Roman" w:hAnsi="Calibri" w:cs="Calibri"/>
-                <w:color w:val="000000"/>
-                <w:lang w:val="en-IN" w:eastAsia="en-IN"/>
-              </w:rPr>
-            </w:pPr>
-            <w:proofErr w:type="spellStart"/>
-            <w:r>
-              <w:rPr>
-                <w:rFonts w:ascii="Calibri" w:eastAsia="Times New Roman" w:hAnsi="Calibri" w:cs="Calibri"/>
-                <w:color w:val="000000"/>
-                <w:lang w:val="en-IN" w:eastAsia="en-IN"/>
-              </w:rPr>
-              <w:t>order_id</w:t>
-            </w:r>
-            <w:proofErr w:type="spellEnd"/>
-            <w:r>
-              <w:rPr>
-                <w:rFonts w:ascii="Calibri" w:eastAsia="Times New Roman" w:hAnsi="Calibri" w:cs="Calibri"/>
-                <w:color w:val="000000"/>
-                <w:lang w:val="en-IN" w:eastAsia="en-IN"/>
-              </w:rPr>
-              <w:t>&lt;ref&gt;</w:t>
             </w:r>
           </w:p>
         </w:tc>
@@ -4119,23 +3931,13 @@
                 <w:lang w:val="en-IN" w:eastAsia="en-IN"/>
               </w:rPr>
             </w:pPr>
-            <w:proofErr w:type="spellStart"/>
             <w:r>
               <w:rPr>
                 <w:rFonts w:ascii="Calibri" w:eastAsia="Times New Roman" w:hAnsi="Calibri" w:cs="Calibri"/>
                 <w:color w:val="000000"/>
                 <w:lang w:val="en-IN" w:eastAsia="en-IN"/>
               </w:rPr>
-              <w:t>cust_id</w:t>
-            </w:r>
-            <w:proofErr w:type="spellEnd"/>
-            <w:r>
-              <w:rPr>
-                <w:rFonts w:ascii="Calibri" w:eastAsia="Times New Roman" w:hAnsi="Calibri" w:cs="Calibri"/>
-                <w:color w:val="000000"/>
-                <w:lang w:val="en-IN" w:eastAsia="en-IN"/>
-              </w:rPr>
-              <w:t>&lt;ref&gt;</w:t>
+              <w:t>reasonOfDelay</w:t>
             </w:r>
           </w:p>
         </w:tc>
@@ -4167,23 +3969,89 @@
                 <w:lang w:val="en-IN" w:eastAsia="en-IN"/>
               </w:rPr>
             </w:pPr>
-            <w:proofErr w:type="spellStart"/>
             <w:r>
               <w:rPr>
                 <w:rFonts w:ascii="Calibri" w:eastAsia="Times New Roman" w:hAnsi="Calibri" w:cs="Calibri"/>
                 <w:color w:val="000000"/>
                 <w:lang w:val="en-IN" w:eastAsia="en-IN"/>
               </w:rPr>
-              <w:t>delivery_id</w:t>
+              <w:t>order_id&lt;ref&gt;</w:t>
             </w:r>
-            <w:proofErr w:type="spellEnd"/>
+          </w:p>
+        </w:tc>
+      </w:tr>
+      <w:tr>
+        <w:trPr>
+          <w:trHeight w:val="290"/>
+        </w:trPr>
+        <w:tc>
+          <w:tcPr>
+            <w:tcW w:w="1560" w:type="dxa"/>
+            <w:tcBorders>
+              <w:top w:val="nil"/>
+              <w:left w:val="single" w:sz="4" w:space="0" w:color="auto"/>
+              <w:bottom w:val="single" w:sz="4" w:space="0" w:color="auto"/>
+              <w:right w:val="single" w:sz="4" w:space="0" w:color="auto"/>
+            </w:tcBorders>
+            <w:shd w:val="clear" w:color="auto" w:fill="auto"/>
+            <w:noWrap/>
+            <w:vAlign w:val="bottom"/>
+            <w:hideMark/>
+          </w:tcPr>
+          <w:p>
+            <w:pPr>
+              <w:spacing w:after="0" w:line="240" w:lineRule="auto"/>
+              <w:rPr>
+                <w:rFonts w:ascii="Calibri" w:eastAsia="Times New Roman" w:hAnsi="Calibri" w:cs="Calibri"/>
+                <w:color w:val="000000"/>
+                <w:lang w:val="en-IN" w:eastAsia="en-IN"/>
+              </w:rPr>
+            </w:pPr>
             <w:r>
               <w:rPr>
                 <w:rFonts w:ascii="Calibri" w:eastAsia="Times New Roman" w:hAnsi="Calibri" w:cs="Calibri"/>
                 <w:color w:val="000000"/>
                 <w:lang w:val="en-IN" w:eastAsia="en-IN"/>
               </w:rPr>
-              <w:t>&lt;ref&gt;</w:t>
+              <w:t>cust_id&lt;ref&gt;</w:t>
+            </w:r>
+          </w:p>
+        </w:tc>
+      </w:tr>
+      <w:tr>
+        <w:trPr>
+          <w:trHeight w:val="290"/>
+        </w:trPr>
+        <w:tc>
+          <w:tcPr>
+            <w:tcW w:w="1560" w:type="dxa"/>
+            <w:tcBorders>
+              <w:top w:val="nil"/>
+              <w:left w:val="single" w:sz="4" w:space="0" w:color="auto"/>
+              <w:bottom w:val="single" w:sz="4" w:space="0" w:color="auto"/>
+              <w:right w:val="single" w:sz="4" w:space="0" w:color="auto"/>
+            </w:tcBorders>
+            <w:shd w:val="clear" w:color="auto" w:fill="auto"/>
+            <w:noWrap/>
+            <w:vAlign w:val="bottom"/>
+            <w:hideMark/>
+          </w:tcPr>
+          <w:p>
+            <w:pPr>
+              <w:spacing w:after="0" w:line="240" w:lineRule="auto"/>
+              <w:rPr>
+                <w:rFonts w:ascii="Calibri" w:eastAsia="Times New Roman" w:hAnsi="Calibri" w:cs="Calibri"/>
+                <w:color w:val="000000"/>
+                <w:lang w:val="en-IN" w:eastAsia="en-IN"/>
+              </w:rPr>
+            </w:pPr>
+            <w:r>
+              <w:rPr>
+                <w:rFonts w:ascii="Calibri" w:eastAsia="Times New Roman" w:hAnsi="Calibri" w:cs="Calibri"/>
+                <w:color w:val="000000"/>
+                <w:lang w:val="en-IN" w:eastAsia="en-IN"/>
+              </w:rPr>
+              <w:t>delivery_id&lt;ref&gt;</w:t>
             </w:r>
           </w:p>
         </w:tc>
@@ -4206,21 +4074,12 @@
           <w:bCs/>
         </w:rPr>
       </w:pPr>
-      <w:proofErr w:type="gramStart"/>
       <w:r>
         <w:rPr>
           <w:b/>
           <w:bCs/>
         </w:rPr>
-        <w:t>Collection :</w:t>
-      </w:r>
-      <w:proofErr w:type="gramEnd"/>
-      <w:r>
-        <w:rPr>
-          <w:b/>
-          <w:bCs/>
-        </w:rPr>
-        <w:t xml:space="preserve"> Warehouse</w:t>
+        <w:t>Collection : Warehouse</w:t>
       </w:r>
     </w:p>
     <w:p>
@@ -4303,7 +4162,6 @@
                 <w:lang w:val="en-IN" w:eastAsia="en-IN"/>
               </w:rPr>
             </w:pPr>
-            <w:proofErr w:type="spellStart"/>
             <w:r>
               <w:rPr>
                 <w:rFonts w:ascii="Calibri" w:eastAsia="Times New Roman" w:hAnsi="Calibri" w:cs="Calibri"/>
@@ -4312,7 +4170,6 @@
               </w:rPr>
               <w:t>warehouse_id</w:t>
             </w:r>
-            <w:proofErr w:type="spellEnd"/>
           </w:p>
         </w:tc>
       </w:tr>
@@ -4343,7 +4200,6 @@
                 <w:lang w:val="en-IN" w:eastAsia="en-IN"/>
               </w:rPr>
             </w:pPr>
-            <w:proofErr w:type="spellStart"/>
             <w:r>
               <w:rPr>
                 <w:rFonts w:ascii="Calibri" w:eastAsia="Times New Roman" w:hAnsi="Calibri" w:cs="Calibri"/>
@@ -4352,7 +4208,6 @@
               </w:rPr>
               <w:t>inchargename</w:t>
             </w:r>
-            <w:proofErr w:type="spellEnd"/>
           </w:p>
         </w:tc>
       </w:tr>
@@ -4383,7 +4238,6 @@
                 <w:lang w:val="en-IN" w:eastAsia="en-IN"/>
               </w:rPr>
             </w:pPr>
-            <w:proofErr w:type="spellStart"/>
             <w:r>
               <w:rPr>
                 <w:rFonts w:ascii="Calibri" w:eastAsia="Times New Roman" w:hAnsi="Calibri" w:cs="Calibri"/>
@@ -4392,7 +4246,6 @@
               </w:rPr>
               <w:t>phoneno</w:t>
             </w:r>
-            <w:proofErr w:type="spellEnd"/>
           </w:p>
         </w:tc>
       </w:tr>
@@ -4528,21 +4381,12 @@
           <w:bCs/>
         </w:rPr>
       </w:pPr>
-      <w:proofErr w:type="gramStart"/>
       <w:r>
         <w:rPr>
           <w:b/>
           <w:bCs/>
         </w:rPr>
-        <w:t>Collection :</w:t>
-      </w:r>
-      <w:proofErr w:type="gramEnd"/>
-      <w:r>
-        <w:rPr>
-          <w:b/>
-          <w:bCs/>
-        </w:rPr>
-        <w:t xml:space="preserve"> Delivery</w:t>
+        <w:t>Collection : Delivery</w:t>
       </w:r>
     </w:p>
     <w:tbl>
@@ -4618,7 +4462,6 @@
                 <w:lang w:val="en-IN" w:eastAsia="en-IN"/>
               </w:rPr>
             </w:pPr>
-            <w:proofErr w:type="spellStart"/>
             <w:r>
               <w:rPr>
                 <w:rFonts w:ascii="Calibri" w:eastAsia="Times New Roman" w:hAnsi="Calibri" w:cs="Calibri"/>
@@ -4634,191 +4477,6 @@
                 <w:lang w:val="en-IN" w:eastAsia="en-IN"/>
               </w:rPr>
               <w:t>xpecteddeliverydate</w:t>
-            </w:r>
-            <w:proofErr w:type="spellEnd"/>
-          </w:p>
-        </w:tc>
-      </w:tr>
-      <w:tr>
-        <w:trPr>
-          <w:trHeight w:val="290"/>
-        </w:trPr>
-        <w:tc>
-          <w:tcPr>
-            <w:tcW w:w="2460" w:type="dxa"/>
-            <w:tcBorders>
-              <w:top w:val="nil"/>
-              <w:left w:val="single" w:sz="4" w:space="0" w:color="auto"/>
-              <w:bottom w:val="single" w:sz="4" w:space="0" w:color="auto"/>
-              <w:right w:val="single" w:sz="4" w:space="0" w:color="auto"/>
-            </w:tcBorders>
-            <w:shd w:val="clear" w:color="auto" w:fill="auto"/>
-            <w:noWrap/>
-            <w:vAlign w:val="bottom"/>
-            <w:hideMark/>
-          </w:tcPr>
-          <w:p>
-            <w:pPr>
-              <w:spacing w:after="0" w:line="240" w:lineRule="auto"/>
-              <w:rPr>
-                <w:rFonts w:ascii="Calibri" w:eastAsia="Times New Roman" w:hAnsi="Calibri" w:cs="Calibri"/>
-                <w:color w:val="000000"/>
-                <w:lang w:val="en-IN" w:eastAsia="en-IN"/>
-              </w:rPr>
-            </w:pPr>
-            <w:proofErr w:type="spellStart"/>
-            <w:r>
-              <w:rPr>
-                <w:rFonts w:ascii="Calibri" w:eastAsia="Times New Roman" w:hAnsi="Calibri" w:cs="Calibri"/>
-                <w:color w:val="000000"/>
-                <w:lang w:val="en-IN" w:eastAsia="en-IN"/>
-              </w:rPr>
-              <w:t>P</w:t>
-            </w:r>
-            <w:r>
-              <w:rPr>
-                <w:rFonts w:ascii="Calibri" w:eastAsia="Times New Roman" w:hAnsi="Calibri" w:cs="Calibri"/>
-                <w:color w:val="000000"/>
-                <w:lang w:val="en-IN" w:eastAsia="en-IN"/>
-              </w:rPr>
-              <w:t>ickupdate</w:t>
-            </w:r>
-            <w:proofErr w:type="spellEnd"/>
-          </w:p>
-        </w:tc>
-      </w:tr>
-      <w:tr>
-        <w:trPr>
-          <w:trHeight w:val="290"/>
-        </w:trPr>
-        <w:tc>
-          <w:tcPr>
-            <w:tcW w:w="2460" w:type="dxa"/>
-            <w:tcBorders>
-              <w:top w:val="nil"/>
-              <w:left w:val="single" w:sz="4" w:space="0" w:color="auto"/>
-              <w:bottom w:val="single" w:sz="4" w:space="0" w:color="auto"/>
-              <w:right w:val="single" w:sz="4" w:space="0" w:color="auto"/>
-            </w:tcBorders>
-            <w:shd w:val="clear" w:color="auto" w:fill="auto"/>
-            <w:noWrap/>
-            <w:vAlign w:val="bottom"/>
-            <w:hideMark/>
-          </w:tcPr>
-          <w:p>
-            <w:pPr>
-              <w:spacing w:after="0" w:line="240" w:lineRule="auto"/>
-              <w:rPr>
-                <w:rFonts w:ascii="Calibri" w:eastAsia="Times New Roman" w:hAnsi="Calibri" w:cs="Calibri"/>
-                <w:color w:val="000000"/>
-                <w:lang w:val="en-IN" w:eastAsia="en-IN"/>
-              </w:rPr>
-            </w:pPr>
-            <w:proofErr w:type="spellStart"/>
-            <w:r>
-              <w:rPr>
-                <w:rFonts w:ascii="Calibri" w:eastAsia="Times New Roman" w:hAnsi="Calibri" w:cs="Calibri"/>
-                <w:color w:val="000000"/>
-                <w:lang w:val="en-IN" w:eastAsia="en-IN"/>
-              </w:rPr>
-              <w:t>R</w:t>
-            </w:r>
-            <w:r>
-              <w:rPr>
-                <w:rFonts w:ascii="Calibri" w:eastAsia="Times New Roman" w:hAnsi="Calibri" w:cs="Calibri"/>
-                <w:color w:val="000000"/>
-                <w:lang w:val="en-IN" w:eastAsia="en-IN"/>
-              </w:rPr>
-              <w:t>easonofdelay</w:t>
-            </w:r>
-            <w:proofErr w:type="spellEnd"/>
-          </w:p>
-        </w:tc>
-      </w:tr>
-      <w:tr>
-        <w:trPr>
-          <w:trHeight w:val="290"/>
-        </w:trPr>
-        <w:tc>
-          <w:tcPr>
-            <w:tcW w:w="2460" w:type="dxa"/>
-            <w:tcBorders>
-              <w:top w:val="nil"/>
-              <w:left w:val="single" w:sz="4" w:space="0" w:color="auto"/>
-              <w:bottom w:val="single" w:sz="4" w:space="0" w:color="auto"/>
-              <w:right w:val="single" w:sz="4" w:space="0" w:color="auto"/>
-            </w:tcBorders>
-            <w:shd w:val="clear" w:color="auto" w:fill="auto"/>
-            <w:noWrap/>
-            <w:vAlign w:val="bottom"/>
-            <w:hideMark/>
-          </w:tcPr>
-          <w:p>
-            <w:pPr>
-              <w:spacing w:after="0" w:line="240" w:lineRule="auto"/>
-              <w:rPr>
-                <w:rFonts w:ascii="Calibri" w:eastAsia="Times New Roman" w:hAnsi="Calibri" w:cs="Calibri"/>
-                <w:color w:val="000000"/>
-                <w:lang w:val="en-IN" w:eastAsia="en-IN"/>
-              </w:rPr>
-            </w:pPr>
-            <w:proofErr w:type="spellStart"/>
-            <w:r>
-              <w:rPr>
-                <w:rFonts w:ascii="Calibri" w:eastAsia="Times New Roman" w:hAnsi="Calibri" w:cs="Calibri"/>
-                <w:color w:val="000000"/>
-                <w:lang w:val="en-IN" w:eastAsia="en-IN"/>
-              </w:rPr>
-              <w:t>delivery_id</w:t>
-            </w:r>
-            <w:proofErr w:type="spellEnd"/>
-          </w:p>
-        </w:tc>
-      </w:tr>
-      <w:tr>
-        <w:trPr>
-          <w:trHeight w:val="290"/>
-        </w:trPr>
-        <w:tc>
-          <w:tcPr>
-            <w:tcW w:w="2460" w:type="dxa"/>
-            <w:tcBorders>
-              <w:top w:val="nil"/>
-              <w:left w:val="single" w:sz="4" w:space="0" w:color="auto"/>
-              <w:bottom w:val="single" w:sz="4" w:space="0" w:color="auto"/>
-              <w:right w:val="single" w:sz="4" w:space="0" w:color="auto"/>
-            </w:tcBorders>
-            <w:shd w:val="clear" w:color="auto" w:fill="auto"/>
-            <w:noWrap/>
-            <w:vAlign w:val="bottom"/>
-            <w:hideMark/>
-          </w:tcPr>
-          <w:p>
-            <w:pPr>
-              <w:spacing w:after="0" w:line="240" w:lineRule="auto"/>
-              <w:rPr>
-                <w:rFonts w:ascii="Calibri" w:eastAsia="Times New Roman" w:hAnsi="Calibri" w:cs="Calibri"/>
-                <w:color w:val="000000"/>
-                <w:lang w:val="en-IN" w:eastAsia="en-IN"/>
-              </w:rPr>
-            </w:pPr>
-            <w:proofErr w:type="spellStart"/>
-            <w:r>
-              <w:rPr>
-                <w:rFonts w:ascii="Calibri" w:eastAsia="Times New Roman" w:hAnsi="Calibri" w:cs="Calibri"/>
-                <w:color w:val="000000"/>
-                <w:lang w:val="en-IN" w:eastAsia="en-IN"/>
-              </w:rPr>
-              <w:t>order_id</w:t>
-            </w:r>
-            <w:proofErr w:type="spellEnd"/>
-            <w:r>
-              <w:rPr>
-                <w:rFonts w:ascii="Calibri" w:eastAsia="Times New Roman" w:hAnsi="Calibri" w:cs="Calibri"/>
-                <w:color w:val="000000"/>
-                <w:lang w:val="en-IN" w:eastAsia="en-IN"/>
-              </w:rPr>
-              <w:t>&lt;ref&gt;</w:t>
             </w:r>
           </w:p>
         </w:tc>
@@ -4850,23 +4508,21 @@
                 <w:lang w:val="en-IN" w:eastAsia="en-IN"/>
               </w:rPr>
             </w:pPr>
-            <w:proofErr w:type="spellStart"/>
             <w:r>
               <w:rPr>
                 <w:rFonts w:ascii="Calibri" w:eastAsia="Times New Roman" w:hAnsi="Calibri" w:cs="Calibri"/>
                 <w:color w:val="000000"/>
                 <w:lang w:val="en-IN" w:eastAsia="en-IN"/>
               </w:rPr>
-              <w:t>wareouse_id</w:t>
+              <w:t>P</w:t>
             </w:r>
-            <w:proofErr w:type="spellEnd"/>
             <w:r>
               <w:rPr>
                 <w:rFonts w:ascii="Calibri" w:eastAsia="Times New Roman" w:hAnsi="Calibri" w:cs="Calibri"/>
                 <w:color w:val="000000"/>
                 <w:lang w:val="en-IN" w:eastAsia="en-IN"/>
               </w:rPr>
-              <w:t>&lt;ref&gt;</w:t>
+              <w:t>ickupdate</w:t>
             </w:r>
           </w:p>
         </w:tc>
@@ -4898,23 +4554,21 @@
                 <w:lang w:val="en-IN" w:eastAsia="en-IN"/>
               </w:rPr>
             </w:pPr>
-            <w:proofErr w:type="spellStart"/>
             <w:r>
               <w:rPr>
                 <w:rFonts w:ascii="Calibri" w:eastAsia="Times New Roman" w:hAnsi="Calibri" w:cs="Calibri"/>
                 <w:color w:val="000000"/>
                 <w:lang w:val="en-IN" w:eastAsia="en-IN"/>
               </w:rPr>
-              <w:t>carrier_id</w:t>
+              <w:t>R</w:t>
             </w:r>
-            <w:proofErr w:type="spellEnd"/>
             <w:r>
               <w:rPr>
                 <w:rFonts w:ascii="Calibri" w:eastAsia="Times New Roman" w:hAnsi="Calibri" w:cs="Calibri"/>
                 <w:color w:val="000000"/>
                 <w:lang w:val="en-IN" w:eastAsia="en-IN"/>
               </w:rPr>
-              <w:t>&lt;ref&gt;</w:t>
+              <w:t>easonofdelay</w:t>
             </w:r>
           </w:p>
         </w:tc>
@@ -4946,23 +4600,165 @@
                 <w:lang w:val="en-IN" w:eastAsia="en-IN"/>
               </w:rPr>
             </w:pPr>
-            <w:proofErr w:type="spellStart"/>
             <w:r>
               <w:rPr>
                 <w:rFonts w:ascii="Calibri" w:eastAsia="Times New Roman" w:hAnsi="Calibri" w:cs="Calibri"/>
                 <w:color w:val="000000"/>
                 <w:lang w:val="en-IN" w:eastAsia="en-IN"/>
               </w:rPr>
-              <w:t>shipment_id</w:t>
+              <w:t>delivery_id</w:t>
             </w:r>
-            <w:proofErr w:type="spellEnd"/>
+          </w:p>
+        </w:tc>
+      </w:tr>
+      <w:tr>
+        <w:trPr>
+          <w:trHeight w:val="290"/>
+        </w:trPr>
+        <w:tc>
+          <w:tcPr>
+            <w:tcW w:w="2460" w:type="dxa"/>
+            <w:tcBorders>
+              <w:top w:val="nil"/>
+              <w:left w:val="single" w:sz="4" w:space="0" w:color="auto"/>
+              <w:bottom w:val="single" w:sz="4" w:space="0" w:color="auto"/>
+              <w:right w:val="single" w:sz="4" w:space="0" w:color="auto"/>
+            </w:tcBorders>
+            <w:shd w:val="clear" w:color="auto" w:fill="auto"/>
+            <w:noWrap/>
+            <w:vAlign w:val="bottom"/>
+            <w:hideMark/>
+          </w:tcPr>
+          <w:p>
+            <w:pPr>
+              <w:spacing w:after="0" w:line="240" w:lineRule="auto"/>
+              <w:rPr>
+                <w:rFonts w:ascii="Calibri" w:eastAsia="Times New Roman" w:hAnsi="Calibri" w:cs="Calibri"/>
+                <w:color w:val="000000"/>
+                <w:lang w:val="en-IN" w:eastAsia="en-IN"/>
+              </w:rPr>
+            </w:pPr>
             <w:r>
               <w:rPr>
                 <w:rFonts w:ascii="Calibri" w:eastAsia="Times New Roman" w:hAnsi="Calibri" w:cs="Calibri"/>
                 <w:color w:val="000000"/>
                 <w:lang w:val="en-IN" w:eastAsia="en-IN"/>
               </w:rPr>
-              <w:t>&lt;ref&gt;</w:t>
+              <w:t>order_id&lt;ref&gt;</w:t>
+            </w:r>
+          </w:p>
+        </w:tc>
+      </w:tr>
+      <w:tr>
+        <w:trPr>
+          <w:trHeight w:val="290"/>
+        </w:trPr>
+        <w:tc>
+          <w:tcPr>
+            <w:tcW w:w="2460" w:type="dxa"/>
+            <w:tcBorders>
+              <w:top w:val="nil"/>
+              <w:left w:val="single" w:sz="4" w:space="0" w:color="auto"/>
+              <w:bottom w:val="single" w:sz="4" w:space="0" w:color="auto"/>
+              <w:right w:val="single" w:sz="4" w:space="0" w:color="auto"/>
+            </w:tcBorders>
+            <w:shd w:val="clear" w:color="auto" w:fill="auto"/>
+            <w:noWrap/>
+            <w:vAlign w:val="bottom"/>
+            <w:hideMark/>
+          </w:tcPr>
+          <w:p>
+            <w:pPr>
+              <w:spacing w:after="0" w:line="240" w:lineRule="auto"/>
+              <w:rPr>
+                <w:rFonts w:ascii="Calibri" w:eastAsia="Times New Roman" w:hAnsi="Calibri" w:cs="Calibri"/>
+                <w:color w:val="000000"/>
+                <w:lang w:val="en-IN" w:eastAsia="en-IN"/>
+              </w:rPr>
+            </w:pPr>
+            <w:r>
+              <w:rPr>
+                <w:rFonts w:ascii="Calibri" w:eastAsia="Times New Roman" w:hAnsi="Calibri" w:cs="Calibri"/>
+                <w:color w:val="000000"/>
+                <w:lang w:val="en-IN" w:eastAsia="en-IN"/>
+              </w:rPr>
+              <w:t>wareouse_id&lt;ref&gt;</w:t>
+            </w:r>
+          </w:p>
+        </w:tc>
+      </w:tr>
+      <w:tr>
+        <w:trPr>
+          <w:trHeight w:val="290"/>
+        </w:trPr>
+        <w:tc>
+          <w:tcPr>
+            <w:tcW w:w="2460" w:type="dxa"/>
+            <w:tcBorders>
+              <w:top w:val="nil"/>
+              <w:left w:val="single" w:sz="4" w:space="0" w:color="auto"/>
+              <w:bottom w:val="single" w:sz="4" w:space="0" w:color="auto"/>
+              <w:right w:val="single" w:sz="4" w:space="0" w:color="auto"/>
+            </w:tcBorders>
+            <w:shd w:val="clear" w:color="auto" w:fill="auto"/>
+            <w:noWrap/>
+            <w:vAlign w:val="bottom"/>
+            <w:hideMark/>
+          </w:tcPr>
+          <w:p>
+            <w:pPr>
+              <w:spacing w:after="0" w:line="240" w:lineRule="auto"/>
+              <w:rPr>
+                <w:rFonts w:ascii="Calibri" w:eastAsia="Times New Roman" w:hAnsi="Calibri" w:cs="Calibri"/>
+                <w:color w:val="000000"/>
+                <w:lang w:val="en-IN" w:eastAsia="en-IN"/>
+              </w:rPr>
+            </w:pPr>
+            <w:r>
+              <w:rPr>
+                <w:rFonts w:ascii="Calibri" w:eastAsia="Times New Roman" w:hAnsi="Calibri" w:cs="Calibri"/>
+                <w:color w:val="000000"/>
+                <w:lang w:val="en-IN" w:eastAsia="en-IN"/>
+              </w:rPr>
+              <w:t>carrier_id&lt;ref&gt;</w:t>
+            </w:r>
+          </w:p>
+        </w:tc>
+      </w:tr>
+      <w:tr>
+        <w:trPr>
+          <w:trHeight w:val="290"/>
+        </w:trPr>
+        <w:tc>
+          <w:tcPr>
+            <w:tcW w:w="2460" w:type="dxa"/>
+            <w:tcBorders>
+              <w:top w:val="nil"/>
+              <w:left w:val="single" w:sz="4" w:space="0" w:color="auto"/>
+              <w:bottom w:val="single" w:sz="4" w:space="0" w:color="auto"/>
+              <w:right w:val="single" w:sz="4" w:space="0" w:color="auto"/>
+            </w:tcBorders>
+            <w:shd w:val="clear" w:color="auto" w:fill="auto"/>
+            <w:noWrap/>
+            <w:vAlign w:val="bottom"/>
+            <w:hideMark/>
+          </w:tcPr>
+          <w:p>
+            <w:pPr>
+              <w:spacing w:after="0" w:line="240" w:lineRule="auto"/>
+              <w:rPr>
+                <w:rFonts w:ascii="Calibri" w:eastAsia="Times New Roman" w:hAnsi="Calibri" w:cs="Calibri"/>
+                <w:color w:val="000000"/>
+                <w:lang w:val="en-IN" w:eastAsia="en-IN"/>
+              </w:rPr>
+            </w:pPr>
+            <w:r>
+              <w:rPr>
+                <w:rFonts w:ascii="Calibri" w:eastAsia="Times New Roman" w:hAnsi="Calibri" w:cs="Calibri"/>
+                <w:color w:val="000000"/>
+                <w:lang w:val="en-IN" w:eastAsia="en-IN"/>
+              </w:rPr>
+              <w:t>shipment_id&lt;ref&gt;</w:t>
             </w:r>
           </w:p>
         </w:tc>
@@ -5067,32 +4863,19 @@
         <w:t>On Order creation API will be called to create an entry</w:t>
       </w:r>
       <w:r>
-        <w:t xml:space="preserve"> to update shipment status collection with the new </w:t>
-      </w:r>
-      <w:proofErr w:type="spellStart"/>
-      <w:r>
-        <w:t>ordere</w:t>
+        <w:t xml:space="preserve"> to update shipment status collection with the new ordere</w:t>
       </w:r>
       <w:r>
         <w:t>i</w:t>
       </w:r>
       <w:r>
-        <w:t>d</w:t>
-      </w:r>
-      <w:proofErr w:type="spellEnd"/>
-      <w:r>
-        <w:t xml:space="preserve"> and status as “processing”.</w:t>
-      </w:r>
-    </w:p>
-    <w:p>
-      <w:r>
-        <w:t xml:space="preserve">Technical </w:t>
-      </w:r>
-      <w:proofErr w:type="gramStart"/>
-      <w:r>
-        <w:t>Specs :</w:t>
-      </w:r>
-      <w:proofErr w:type="gramEnd"/>
+        <w:t>d and status as “processing”.</w:t>
+      </w:r>
+    </w:p>
+    <w:p>
+      <w:r>
+        <w:t>Technical Specs :</w:t>
+      </w:r>
     </w:p>
     <w:p>
       <w:pPr>
@@ -5109,183 +4892,72 @@
       <w:pPr>
         <w:spacing w:line="240" w:lineRule="auto"/>
       </w:pPr>
-      <w:proofErr w:type="spellStart"/>
-      <w:r>
-        <w:t>orderId</w:t>
-      </w:r>
-      <w:proofErr w:type="spellEnd"/>
-      <w:r>
-        <w:t>:&lt;</w:t>
-      </w:r>
-      <w:proofErr w:type="spellStart"/>
-      <w:r>
-        <w:t>order_number_ref</w:t>
-      </w:r>
-      <w:proofErr w:type="spellEnd"/>
-      <w:r>
-        <w:t>&gt;,</w:t>
+      <w:r>
+        <w:t>orderId:&lt;order_number_ref&gt;,</w:t>
       </w:r>
     </w:p>
     <w:p>
       <w:pPr>
         <w:spacing w:line="240" w:lineRule="auto"/>
       </w:pPr>
-      <w:proofErr w:type="spellStart"/>
-      <w:r>
-        <w:t>customerId</w:t>
-      </w:r>
-      <w:proofErr w:type="spellEnd"/>
-      <w:r>
-        <w:t>:&lt;</w:t>
-      </w:r>
-      <w:proofErr w:type="spellStart"/>
-      <w:r>
-        <w:t>customer_id_ref</w:t>
-      </w:r>
-      <w:proofErr w:type="spellEnd"/>
-      <w:r>
-        <w:t>&gt;,</w:t>
+      <w:r>
+        <w:t>customerId:&lt;customer_id_ref&gt;,</w:t>
       </w:r>
     </w:p>
     <w:p>
       <w:pPr>
         <w:spacing w:line="240" w:lineRule="auto"/>
       </w:pPr>
-      <w:proofErr w:type="gramStart"/>
-      <w:r>
-        <w:t>status:{</w:t>
-      </w:r>
-      <w:proofErr w:type="spellStart"/>
-      <w:proofErr w:type="gramEnd"/>
-      <w:r>
-        <w:t>type:"processing",date</w:t>
-      </w:r>
-      <w:proofErr w:type="spellEnd"/>
-      <w:r>
-        <w:t>:&lt;</w:t>
-      </w:r>
-      <w:proofErr w:type="spellStart"/>
-      <w:r>
-        <w:t>DateString</w:t>
-      </w:r>
-      <w:proofErr w:type="spellEnd"/>
-      <w:r>
-        <w:t>&gt;},</w:t>
+      <w:r>
+        <w:t>status:{type:"processing",date:&lt;DateString&gt;},</w:t>
       </w:r>
     </w:p>
     <w:p>
       <w:pPr>
         <w:spacing w:line="240" w:lineRule="auto"/>
       </w:pPr>
-      <w:proofErr w:type="spellStart"/>
-      <w:r>
-        <w:t>creationDate</w:t>
-      </w:r>
-      <w:proofErr w:type="spellEnd"/>
-      <w:r>
-        <w:t>:&lt;</w:t>
-      </w:r>
-      <w:proofErr w:type="spellStart"/>
-      <w:r>
-        <w:t>DateString</w:t>
-      </w:r>
-      <w:proofErr w:type="spellEnd"/>
-      <w:r>
-        <w:t>&gt;</w:t>
+      <w:r>
+        <w:t>creationDate:&lt;DateString&gt;</w:t>
       </w:r>
     </w:p>
     <w:p>
       <w:pPr>
         <w:spacing w:line="240" w:lineRule="auto"/>
       </w:pPr>
-      <w:proofErr w:type="gramStart"/>
       <w:r>
         <w:t>delivery:{</w:t>
       </w:r>
-      <w:proofErr w:type="gramEnd"/>
     </w:p>
     <w:p>
       <w:pPr>
         <w:spacing w:line="240" w:lineRule="auto"/>
       </w:pPr>
-      <w:proofErr w:type="spellStart"/>
-      <w:r>
-        <w:t>carrierId</w:t>
-      </w:r>
-      <w:proofErr w:type="spellEnd"/>
-      <w:r>
-        <w:t>:&lt;</w:t>
-      </w:r>
-      <w:proofErr w:type="spellStart"/>
-      <w:r>
-        <w:t>carrier_id_ref</w:t>
-      </w:r>
-      <w:proofErr w:type="spellEnd"/>
-      <w:r>
-        <w:t>&gt;,</w:t>
+      <w:r>
+        <w:t>carrierId:&lt;carrier_id_ref&gt;,</w:t>
       </w:r>
     </w:p>
     <w:p>
       <w:pPr>
         <w:spacing w:line="240" w:lineRule="auto"/>
       </w:pPr>
-      <w:proofErr w:type="spellStart"/>
-      <w:r>
-        <w:t>leadTime</w:t>
-      </w:r>
-      <w:proofErr w:type="spellEnd"/>
-      <w:r>
-        <w:t>:&lt;</w:t>
-      </w:r>
-      <w:proofErr w:type="spellStart"/>
-      <w:r>
-        <w:t>num_of_days</w:t>
-      </w:r>
-      <w:proofErr w:type="spellEnd"/>
-      <w:r>
-        <w:t>&gt;,</w:t>
+      <w:r>
+        <w:t>leadTime:&lt;num_of_days&gt;,</w:t>
       </w:r>
     </w:p>
     <w:p>
       <w:pPr>
         <w:spacing w:line="240" w:lineRule="auto"/>
       </w:pPr>
-      <w:proofErr w:type="spellStart"/>
-      <w:r>
-        <w:t>pickupDate</w:t>
-      </w:r>
-      <w:proofErr w:type="spellEnd"/>
-      <w:r>
-        <w:t>:&lt;</w:t>
-      </w:r>
-      <w:proofErr w:type="spellStart"/>
-      <w:r>
-        <w:t>DateString</w:t>
-      </w:r>
-      <w:proofErr w:type="spellEnd"/>
-      <w:r>
-        <w:t>&gt;,</w:t>
+      <w:r>
+        <w:t>pickupDate:&lt;DateString&gt;,</w:t>
       </w:r>
     </w:p>
     <w:p>
       <w:pPr>
         <w:spacing w:line="240" w:lineRule="auto"/>
       </w:pPr>
-      <w:proofErr w:type="spellStart"/>
-      <w:r>
-        <w:t>warehouseId</w:t>
-      </w:r>
-      <w:proofErr w:type="spellEnd"/>
-      <w:r>
-        <w:t>:&lt;</w:t>
-      </w:r>
-      <w:proofErr w:type="spellStart"/>
-      <w:r>
-        <w:t>warehouse_id_ref</w:t>
-      </w:r>
-      <w:proofErr w:type="spellEnd"/>
-      <w:r>
-        <w:t>&gt;}}</w:t>
+      <w:r>
+        <w:t>warehouseId:&lt;warehouse_id_ref&gt;}}</w:t>
       </w:r>
     </w:p>
     <w:p>
@@ -5353,15 +5025,7 @@
     </w:p>
     <w:p>
       <w:r>
-        <w:t>Hi&lt;</w:t>
-      </w:r>
-      <w:proofErr w:type="spellStart"/>
-      <w:r>
-        <w:t>userName</w:t>
-      </w:r>
-      <w:proofErr w:type="spellEnd"/>
-      <w:r>
-        <w:t>&gt;,</w:t>
+        <w:t>Hi&lt;userName&gt;,</w:t>
       </w:r>
     </w:p>
     <w:p>
@@ -5442,13 +5106,8 @@
       </w:r>
     </w:p>
     <w:p>
-      <w:proofErr w:type="spellStart"/>
-      <w:r>
-        <w:t>OrderID</w:t>
-      </w:r>
-      <w:proofErr w:type="spellEnd"/>
-      <w:r>
-        <w:t>,</w:t>
+      <w:r>
+        <w:t>OrderID,</w:t>
       </w:r>
       <w:r>
         <w:t xml:space="preserve"> </w:t>
@@ -5494,13 +5153,8 @@
       <w:r>
         <w:t xml:space="preserve"> </w:t>
       </w:r>
-      <w:proofErr w:type="spellStart"/>
-      <w:r>
-        <w:t>DayofArrival</w:t>
-      </w:r>
-      <w:proofErr w:type="spellEnd"/>
-      <w:r>
-        <w:t>,</w:t>
+      <w:r>
+        <w:t>DayofArrival,</w:t>
       </w:r>
       <w:r>
         <w:t xml:space="preserve"> </w:t>
@@ -5515,11 +5169,9 @@
       </w:r>
     </w:p>
     <w:p>
-      <w:proofErr w:type="spellStart"/>
       <w:r>
         <w:t>Logisticsteam</w:t>
       </w:r>
-      <w:proofErr w:type="spellEnd"/>
     </w:p>
     <w:p>
       <w:r>
@@ -5597,15 +5249,7 @@
         <w:t xml:space="preserve"> </w:t>
       </w:r>
       <w:r>
-        <w:t>Once the order is picked up by the courier, add status to "</w:t>
-      </w:r>
-      <w:proofErr w:type="spellStart"/>
-      <w:r>
-        <w:t>pickedup</w:t>
-      </w:r>
-      <w:proofErr w:type="spellEnd"/>
-      <w:r>
-        <w:t>"</w:t>
+        <w:t>Once the order is picked up by the courier, add status to "pickedup"</w:t>
       </w:r>
       <w:r>
         <w:t xml:space="preserve"> </w:t>
@@ -5632,72 +5276,28 @@
       </w:r>
     </w:p>
     <w:p>
-      <w:proofErr w:type="spellStart"/>
-      <w:r>
-        <w:t>orderId</w:t>
-      </w:r>
-      <w:proofErr w:type="spellEnd"/>
-      <w:r>
-        <w:t>:&lt;</w:t>
-      </w:r>
-      <w:proofErr w:type="spellStart"/>
-      <w:r>
-        <w:t>order_number_ref</w:t>
-      </w:r>
-      <w:proofErr w:type="spellEnd"/>
-      <w:r>
-        <w:t>&gt;,</w:t>
-      </w:r>
-    </w:p>
-    <w:p>
-      <w:proofErr w:type="spellStart"/>
-      <w:r>
-        <w:t>customerId</w:t>
-      </w:r>
-      <w:proofErr w:type="spellEnd"/>
-      <w:r>
-        <w:t>:&lt;</w:t>
-      </w:r>
-      <w:proofErr w:type="spellStart"/>
-      <w:r>
-        <w:t>customer_id_ref</w:t>
-      </w:r>
-      <w:proofErr w:type="spellEnd"/>
-      <w:r>
-        <w:t>&gt;,</w:t>
-      </w:r>
-    </w:p>
-    <w:p>
-      <w:proofErr w:type="gramStart"/>
+      <w:r>
+        <w:t>orderId:&lt;order_number_ref&gt;,</w:t>
+      </w:r>
+    </w:p>
+    <w:p>
+      <w:r>
+        <w:t>customerId:&lt;customer_id_ref&gt;,</w:t>
+      </w:r>
+    </w:p>
+    <w:p>
       <w:r>
         <w:t>status:{</w:t>
       </w:r>
-      <w:proofErr w:type="gramEnd"/>
-    </w:p>
-    <w:p>
-      <w:r>
-        <w:t>type:"</w:t>
-      </w:r>
-      <w:proofErr w:type="spellStart"/>
-      <w:r>
-        <w:t>pickedUp</w:t>
-      </w:r>
-      <w:proofErr w:type="spellEnd"/>
-      <w:r>
-        <w:t>",</w:t>
-      </w:r>
-    </w:p>
-    <w:p>
-      <w:r>
-        <w:t>date:&lt;</w:t>
-      </w:r>
-      <w:proofErr w:type="spellStart"/>
-      <w:r>
-        <w:t>DateString</w:t>
-      </w:r>
-      <w:proofErr w:type="spellEnd"/>
-      <w:r>
-        <w:t>&gt;</w:t>
+    </w:p>
+    <w:p>
+      <w:r>
+        <w:t>type:"pickedUp",</w:t>
+      </w:r>
+    </w:p>
+    <w:p>
+      <w:r>
+        <w:t>date:&lt;DateString&gt;</w:t>
       </w:r>
     </w:p>
     <w:p>
@@ -5726,11 +5326,9 @@
       <w:r>
         <w:t xml:space="preserve"> </w:t>
       </w:r>
-      <w:proofErr w:type="gramStart"/>
       <w:r>
         <w:t>picked</w:t>
       </w:r>
-      <w:proofErr w:type="gramEnd"/>
       <w:r>
         <w:t xml:space="preserve"> </w:t>
       </w:r>
@@ -6009,67 +5607,29 @@
       </w:r>
     </w:p>
     <w:p>
-      <w:proofErr w:type="spellStart"/>
-      <w:r>
-        <w:t>orderId</w:t>
-      </w:r>
-      <w:proofErr w:type="spellEnd"/>
-      <w:r>
-        <w:t>:&lt;</w:t>
-      </w:r>
-      <w:proofErr w:type="spellStart"/>
-      <w:r>
-        <w:t>order_number_ref</w:t>
-      </w:r>
-      <w:proofErr w:type="spellEnd"/>
-      <w:r>
-        <w:t>&gt;,</w:t>
-      </w:r>
-    </w:p>
-    <w:p>
-      <w:proofErr w:type="spellStart"/>
-      <w:r>
-        <w:t>customerId</w:t>
-      </w:r>
-      <w:proofErr w:type="spellEnd"/>
-      <w:r>
-        <w:t>:&lt;</w:t>
-      </w:r>
-      <w:proofErr w:type="spellStart"/>
-      <w:r>
-        <w:t>customer_id_ref</w:t>
-      </w:r>
-      <w:proofErr w:type="spellEnd"/>
-      <w:r>
-        <w:t>&gt;,</w:t>
-      </w:r>
-    </w:p>
-    <w:p>
-      <w:proofErr w:type="gramStart"/>
+      <w:r>
+        <w:t>orderId:&lt;order_number_ref&gt;,</w:t>
+      </w:r>
+    </w:p>
+    <w:p>
+      <w:r>
+        <w:t>customerId:&lt;customer_id_ref&gt;,</w:t>
+      </w:r>
+    </w:p>
+    <w:p>
       <w:r>
         <w:t>status:{</w:t>
       </w:r>
-      <w:proofErr w:type="gramEnd"/>
-    </w:p>
-    <w:p>
-      <w:proofErr w:type="spellStart"/>
-      <w:r>
-        <w:t>type:"delayed</w:t>
-      </w:r>
-      <w:proofErr w:type="spellEnd"/>
-      <w:r>
-        <w:t>",</w:t>
-      </w:r>
-    </w:p>
-    <w:p>
-      <w:r>
-        <w:t>date:&lt;</w:t>
-      </w:r>
-      <w:proofErr w:type="spellStart"/>
-      <w:r>
-        <w:t>DateString</w:t>
-      </w:r>
-      <w:proofErr w:type="spellEnd"/>
+    </w:p>
+    <w:p>
+      <w:r>
+        <w:t>type:"delayed",</w:t>
+      </w:r>
+    </w:p>
+    <w:p>
+      <w:r>
+        <w:t>date:&lt;DateString</w:t>
+      </w:r>
     </w:p>
     <w:p>
       <w:r>
@@ -6077,11 +5637,9 @@
       </w:r>
     </w:p>
     <w:p>
-      <w:proofErr w:type="spellStart"/>
       <w:r>
         <w:t>reason_of_delay:"Due</w:t>
       </w:r>
-      <w:proofErr w:type="spellEnd"/>
       <w:r>
         <w:t xml:space="preserve"> </w:t>
       </w:r>
@@ -6175,15 +5733,7 @@
         <w:t xml:space="preserve"> </w:t>
       </w:r>
       <w:r>
-        <w:t>"</w:t>
-      </w:r>
-      <w:proofErr w:type="spellStart"/>
-      <w:r>
-        <w:t>reason_of_delay</w:t>
-      </w:r>
-      <w:proofErr w:type="spellEnd"/>
-      <w:r>
-        <w:t>"</w:t>
+        <w:t>"reason_of_delay"</w:t>
       </w:r>
       <w:r>
         <w:t xml:space="preserve"> </w:t>
@@ -6331,15 +5881,7 @@
         <w:jc w:val="both"/>
       </w:pPr>
       <w:r>
-        <w:t xml:space="preserve">6.  Once the courier brings the product to courier </w:t>
-      </w:r>
-      <w:proofErr w:type="spellStart"/>
-      <w:r>
-        <w:t>mainhub</w:t>
-      </w:r>
-      <w:proofErr w:type="spellEnd"/>
-      <w:r>
-        <w:t>, then add</w:t>
+        <w:t>6.  Once the courier brings the product to courier mainhub, then add</w:t>
       </w:r>
     </w:p>
     <w:p>
@@ -6348,15 +5890,7 @@
         <w:jc w:val="both"/>
       </w:pPr>
       <w:r>
-        <w:t>Status "</w:t>
-      </w:r>
-      <w:proofErr w:type="spellStart"/>
-      <w:r>
-        <w:t>deliveredToHub</w:t>
-      </w:r>
-      <w:proofErr w:type="spellEnd"/>
-      <w:r>
-        <w:t>" and send an email to the user</w:t>
+        <w:t>Status "deliveredToHub" and send an email to the user</w:t>
       </w:r>
     </w:p>
     <w:p>
@@ -6373,21 +5907,8 @@
         <w:ind w:left="540"/>
         <w:jc w:val="both"/>
       </w:pPr>
-      <w:proofErr w:type="spellStart"/>
-      <w:r>
-        <w:t>orderId</w:t>
-      </w:r>
-      <w:proofErr w:type="spellEnd"/>
-      <w:r>
-        <w:t>:&lt;</w:t>
-      </w:r>
-      <w:proofErr w:type="spellStart"/>
-      <w:r>
-        <w:t>order_number_ref</w:t>
-      </w:r>
-      <w:proofErr w:type="spellEnd"/>
-      <w:r>
-        <w:t>&gt;,</w:t>
+      <w:r>
+        <w:t>orderId:&lt;order_number_ref&gt;,</w:t>
       </w:r>
     </w:p>
     <w:p>
@@ -6395,21 +5916,8 @@
         <w:ind w:left="540"/>
         <w:jc w:val="both"/>
       </w:pPr>
-      <w:proofErr w:type="spellStart"/>
-      <w:r>
-        <w:t>customerId</w:t>
-      </w:r>
-      <w:proofErr w:type="spellEnd"/>
-      <w:r>
-        <w:t>:&lt;</w:t>
-      </w:r>
-      <w:proofErr w:type="spellStart"/>
-      <w:r>
-        <w:t>customer_id_ref</w:t>
-      </w:r>
-      <w:proofErr w:type="spellEnd"/>
-      <w:r>
-        <w:t>&gt;,</w:t>
+      <w:r>
+        <w:t>customerId:&lt;customer_id_ref&gt;,</w:t>
       </w:r>
     </w:p>
     <w:p>
@@ -6417,11 +5925,9 @@
         <w:ind w:left="540"/>
         <w:jc w:val="both"/>
       </w:pPr>
-      <w:proofErr w:type="gramStart"/>
       <w:r>
         <w:t>status:{</w:t>
       </w:r>
-      <w:proofErr w:type="gramEnd"/>
     </w:p>
     <w:p>
       <w:pPr>
@@ -6429,15 +5935,7 @@
         <w:jc w:val="both"/>
       </w:pPr>
       <w:r>
-        <w:t>type:"</w:t>
-      </w:r>
-      <w:proofErr w:type="spellStart"/>
-      <w:r>
-        <w:t>deliveredToHub</w:t>
-      </w:r>
-      <w:proofErr w:type="spellEnd"/>
-      <w:r>
-        <w:t>",</w:t>
+        <w:t>type:"deliveredToHub",</w:t>
       </w:r>
     </w:p>
     <w:p>
@@ -6446,15 +5944,7 @@
         <w:jc w:val="both"/>
       </w:pPr>
       <w:r>
-        <w:t>date:&lt;</w:t>
-      </w:r>
-      <w:proofErr w:type="spellStart"/>
-      <w:r>
-        <w:t>DateString</w:t>
-      </w:r>
-      <w:proofErr w:type="spellEnd"/>
-      <w:r>
-        <w:t>&gt;</w:t>
+        <w:t>date:&lt;DateString&gt;</w:t>
       </w:r>
     </w:p>
     <w:p>
@@ -6481,15 +5971,7 @@
         <w:jc w:val="both"/>
       </w:pPr>
       <w:r>
-        <w:t>7.  Once the courier is in transit from main hub to last mile delivery location, add status "</w:t>
-      </w:r>
-      <w:proofErr w:type="spellStart"/>
-      <w:r>
-        <w:t>inTransitFromHub</w:t>
-      </w:r>
-      <w:proofErr w:type="spellEnd"/>
-      <w:r>
-        <w:t>"</w:t>
+        <w:t>7.  Once the courier is in transit from main hub to last mile delivery location, add status "inTransitFromHub"</w:t>
       </w:r>
     </w:p>
     <w:p>
@@ -6515,21 +5997,8 @@
         <w:ind w:left="540"/>
         <w:jc w:val="both"/>
       </w:pPr>
-      <w:proofErr w:type="spellStart"/>
-      <w:r>
-        <w:t>orderId</w:t>
-      </w:r>
-      <w:proofErr w:type="spellEnd"/>
-      <w:r>
-        <w:t>:&lt;</w:t>
-      </w:r>
-      <w:proofErr w:type="spellStart"/>
-      <w:r>
-        <w:t>order_number_ref</w:t>
-      </w:r>
-      <w:proofErr w:type="spellEnd"/>
-      <w:r>
-        <w:t>&gt;,</w:t>
+      <w:r>
+        <w:t>orderId:&lt;order_number_ref&gt;,</w:t>
       </w:r>
     </w:p>
     <w:p>
@@ -6537,21 +6006,8 @@
         <w:ind w:left="540"/>
         <w:jc w:val="both"/>
       </w:pPr>
-      <w:proofErr w:type="spellStart"/>
-      <w:r>
-        <w:t>customerId</w:t>
-      </w:r>
-      <w:proofErr w:type="spellEnd"/>
-      <w:r>
-        <w:t>:&lt;</w:t>
-      </w:r>
-      <w:proofErr w:type="spellStart"/>
-      <w:r>
-        <w:t>customer_id_ref</w:t>
-      </w:r>
-      <w:proofErr w:type="spellEnd"/>
-      <w:r>
-        <w:t>&gt;,</w:t>
+      <w:r>
+        <w:t>customerId:&lt;customer_id_ref&gt;,</w:t>
       </w:r>
     </w:p>
     <w:p>
@@ -6559,11 +6015,9 @@
         <w:ind w:left="540"/>
         <w:jc w:val="both"/>
       </w:pPr>
-      <w:proofErr w:type="gramStart"/>
       <w:r>
         <w:t>status:{</w:t>
       </w:r>
-      <w:proofErr w:type="gramEnd"/>
     </w:p>
     <w:p>
       <w:pPr>
@@ -6571,15 +6025,7 @@
         <w:jc w:val="both"/>
       </w:pPr>
       <w:r>
-        <w:t>type:"</w:t>
-      </w:r>
-      <w:proofErr w:type="spellStart"/>
-      <w:r>
-        <w:t>inTransitFromHub</w:t>
-      </w:r>
-      <w:proofErr w:type="spellEnd"/>
-      <w:r>
-        <w:t>",</w:t>
+        <w:t>type:"inTransitFromHub",</w:t>
       </w:r>
     </w:p>
     <w:p>
@@ -6588,15 +6034,7 @@
         <w:jc w:val="both"/>
       </w:pPr>
       <w:r>
-        <w:t>date:&lt;</w:t>
-      </w:r>
-      <w:proofErr w:type="spellStart"/>
-      <w:r>
-        <w:t>DateString</w:t>
-      </w:r>
-      <w:proofErr w:type="spellEnd"/>
-      <w:r>
-        <w:t>&gt;</w:t>
+        <w:t>date:&lt;DateString&gt;</w:t>
       </w:r>
     </w:p>
     <w:p>
@@ -6623,15 +6061,7 @@
         <w:jc w:val="both"/>
       </w:pPr>
       <w:r>
-        <w:t xml:space="preserve"> 8. Once the courier reaches the local hub, add status "</w:t>
-      </w:r>
-      <w:proofErr w:type="spellStart"/>
-      <w:r>
-        <w:t>deliveredToLocal</w:t>
-      </w:r>
-      <w:proofErr w:type="spellEnd"/>
-      <w:r>
-        <w:t>" and send an email to the user</w:t>
+        <w:t xml:space="preserve"> 8. Once the courier reaches the local hub, add status "deliveredToLocal" and send an email to the user</w:t>
       </w:r>
     </w:p>
     <w:p>
@@ -6648,21 +6078,8 @@
         <w:ind w:left="540"/>
         <w:jc w:val="both"/>
       </w:pPr>
-      <w:proofErr w:type="spellStart"/>
-      <w:r>
-        <w:t>orderId</w:t>
-      </w:r>
-      <w:proofErr w:type="spellEnd"/>
-      <w:r>
-        <w:t>:&lt;</w:t>
-      </w:r>
-      <w:proofErr w:type="spellStart"/>
-      <w:r>
-        <w:t>order_number_ref</w:t>
-      </w:r>
-      <w:proofErr w:type="spellEnd"/>
-      <w:r>
-        <w:t>&gt;,</w:t>
+      <w:r>
+        <w:t>orderId:&lt;order_number_ref&gt;,</w:t>
       </w:r>
     </w:p>
     <w:p>
@@ -6670,21 +6087,8 @@
         <w:ind w:left="540"/>
         <w:jc w:val="both"/>
       </w:pPr>
-      <w:proofErr w:type="spellStart"/>
-      <w:r>
-        <w:t>customerId</w:t>
-      </w:r>
-      <w:proofErr w:type="spellEnd"/>
-      <w:r>
-        <w:t>:&lt;</w:t>
-      </w:r>
-      <w:proofErr w:type="spellStart"/>
-      <w:r>
-        <w:t>customer_id_ref</w:t>
-      </w:r>
-      <w:proofErr w:type="spellEnd"/>
-      <w:r>
-        <w:t>&gt;,</w:t>
+      <w:r>
+        <w:t>customerId:&lt;customer_id_ref&gt;,</w:t>
       </w:r>
     </w:p>
     <w:p>
@@ -6692,11 +6096,9 @@
         <w:ind w:left="540"/>
         <w:jc w:val="both"/>
       </w:pPr>
-      <w:proofErr w:type="gramStart"/>
       <w:r>
         <w:t>status:{</w:t>
       </w:r>
-      <w:proofErr w:type="gramEnd"/>
     </w:p>
     <w:p>
       <w:pPr>
@@ -6704,15 +6106,7 @@
         <w:jc w:val="both"/>
       </w:pPr>
       <w:r>
-        <w:t>type:"</w:t>
-      </w:r>
-      <w:proofErr w:type="spellStart"/>
-      <w:r>
-        <w:t>deliveredToLocal</w:t>
-      </w:r>
-      <w:proofErr w:type="spellEnd"/>
-      <w:r>
-        <w:t>",</w:t>
+        <w:t>type:"deliveredToLocal",</w:t>
       </w:r>
     </w:p>
     <w:p>
@@ -6721,15 +6115,7 @@
         <w:jc w:val="both"/>
       </w:pPr>
       <w:r>
-        <w:t>date:&lt;</w:t>
-      </w:r>
-      <w:proofErr w:type="spellStart"/>
-      <w:r>
-        <w:t>DateString</w:t>
-      </w:r>
-      <w:proofErr w:type="spellEnd"/>
-      <w:r>
-        <w:t>&gt;</w:t>
+        <w:t>date:&lt;DateString&gt;</w:t>
       </w:r>
     </w:p>
     <w:p>
@@ -6893,15 +6279,7 @@
         <w:t xml:space="preserve"> </w:t>
       </w:r>
       <w:r>
-        <w:t>"</w:t>
-      </w:r>
-      <w:proofErr w:type="spellStart"/>
-      <w:r>
-        <w:t>outForDelivery</w:t>
-      </w:r>
-      <w:proofErr w:type="spellEnd"/>
-      <w:r>
-        <w:t>"</w:t>
+        <w:t>"outForDelivery"</w:t>
       </w:r>
       <w:r>
         <w:t xml:space="preserve"> </w:t>
@@ -7044,21 +6422,8 @@
         <w:ind w:left="540"/>
         <w:jc w:val="both"/>
       </w:pPr>
-      <w:proofErr w:type="spellStart"/>
-      <w:r>
-        <w:t>orderId</w:t>
-      </w:r>
-      <w:proofErr w:type="spellEnd"/>
-      <w:r>
-        <w:t>:&lt;</w:t>
-      </w:r>
-      <w:proofErr w:type="spellStart"/>
-      <w:r>
-        <w:t>order_number_ref</w:t>
-      </w:r>
-      <w:proofErr w:type="spellEnd"/>
-      <w:r>
-        <w:t>&gt;,</w:t>
+      <w:r>
+        <w:t>orderId:&lt;order_number_ref&gt;,</w:t>
       </w:r>
     </w:p>
     <w:p>
@@ -7066,21 +6431,8 @@
         <w:ind w:left="540"/>
         <w:jc w:val="both"/>
       </w:pPr>
-      <w:proofErr w:type="spellStart"/>
-      <w:r>
-        <w:t>customerId</w:t>
-      </w:r>
-      <w:proofErr w:type="spellEnd"/>
-      <w:r>
-        <w:t>:&lt;</w:t>
-      </w:r>
-      <w:proofErr w:type="spellStart"/>
-      <w:r>
-        <w:t>customer_id_ref</w:t>
-      </w:r>
-      <w:proofErr w:type="spellEnd"/>
-      <w:r>
-        <w:t>&gt;,</w:t>
+      <w:r>
+        <w:t>customerId:&lt;customer_id_ref&gt;,</w:t>
       </w:r>
     </w:p>
     <w:p>
@@ -7088,11 +6440,9 @@
         <w:ind w:left="540"/>
         <w:jc w:val="both"/>
       </w:pPr>
-      <w:proofErr w:type="gramStart"/>
       <w:r>
         <w:t>status:{</w:t>
       </w:r>
-      <w:proofErr w:type="gramEnd"/>
     </w:p>
     <w:p>
       <w:pPr>
@@ -7100,15 +6450,7 @@
         <w:jc w:val="both"/>
       </w:pPr>
       <w:r>
-        <w:t>type:"</w:t>
-      </w:r>
-      <w:proofErr w:type="spellStart"/>
-      <w:r>
-        <w:t>outForDelivery</w:t>
-      </w:r>
-      <w:proofErr w:type="spellEnd"/>
-      <w:r>
-        <w:t>",</w:t>
+        <w:t>type:"outForDelivery",</w:t>
       </w:r>
     </w:p>
     <w:p>
@@ -7117,15 +6459,7 @@
         <w:jc w:val="both"/>
       </w:pPr>
       <w:r>
-        <w:t>date:&lt;</w:t>
-      </w:r>
-      <w:proofErr w:type="spellStart"/>
-      <w:r>
-        <w:t>DateString</w:t>
-      </w:r>
-      <w:proofErr w:type="spellEnd"/>
-      <w:r>
-        <w:t>&gt;</w:t>
+        <w:t>date:&lt;DateString&gt;</w:t>
       </w:r>
     </w:p>
     <w:p>
@@ -7253,21 +6587,8 @@
         <w:ind w:left="540"/>
         <w:jc w:val="both"/>
       </w:pPr>
-      <w:proofErr w:type="spellStart"/>
-      <w:r>
-        <w:t>orderId</w:t>
-      </w:r>
-      <w:proofErr w:type="spellEnd"/>
-      <w:r>
-        <w:t>:&lt;</w:t>
-      </w:r>
-      <w:proofErr w:type="spellStart"/>
-      <w:r>
-        <w:t>order_number_ref</w:t>
-      </w:r>
-      <w:proofErr w:type="spellEnd"/>
-      <w:r>
-        <w:t>&gt;,</w:t>
+      <w:r>
+        <w:t>orderId:&lt;order_number_ref&gt;,</w:t>
       </w:r>
     </w:p>
     <w:p>
@@ -7275,21 +6596,8 @@
         <w:ind w:left="540"/>
         <w:jc w:val="both"/>
       </w:pPr>
-      <w:proofErr w:type="spellStart"/>
-      <w:r>
-        <w:t>customerId</w:t>
-      </w:r>
-      <w:proofErr w:type="spellEnd"/>
-      <w:r>
-        <w:t>:&lt;</w:t>
-      </w:r>
-      <w:proofErr w:type="spellStart"/>
-      <w:r>
-        <w:t>customer_id_ref</w:t>
-      </w:r>
-      <w:proofErr w:type="spellEnd"/>
-      <w:r>
-        <w:t>&gt;,</w:t>
+      <w:r>
+        <w:t>customerId:&lt;customer_id_ref&gt;,</w:t>
       </w:r>
     </w:p>
     <w:p>
@@ -7297,24 +6605,17 @@
         <w:ind w:left="540"/>
         <w:jc w:val="both"/>
       </w:pPr>
-      <w:proofErr w:type="gramStart"/>
       <w:r>
         <w:t>status:{</w:t>
       </w:r>
-      <w:proofErr w:type="gramEnd"/>
     </w:p>
     <w:p>
       <w:pPr>
         <w:ind w:left="540"/>
         <w:jc w:val="both"/>
       </w:pPr>
-      <w:proofErr w:type="spellStart"/>
-      <w:r>
-        <w:t>type:"delivered</w:t>
-      </w:r>
-      <w:proofErr w:type="spellEnd"/>
-      <w:r>
-        <w:t>",</w:t>
+      <w:r>
+        <w:t>type:"delivered",</w:t>
       </w:r>
     </w:p>
     <w:p>
@@ -7323,15 +6624,7 @@
         <w:jc w:val="both"/>
       </w:pPr>
       <w:r>
-        <w:t>date:&lt;</w:t>
-      </w:r>
-      <w:proofErr w:type="spellStart"/>
-      <w:r>
-        <w:t>DateString</w:t>
-      </w:r>
-      <w:proofErr w:type="spellEnd"/>
-      <w:r>
-        <w:t>&gt;</w:t>
+        <w:t>date:&lt;DateString&gt;</w:t>
       </w:r>
     </w:p>
     <w:p>
@@ -7574,13 +6867,8 @@
         <w:jc w:val="both"/>
       </w:pPr>
       <w:r>
-        <w:t>/</w:t>
-      </w:r>
-      <w:proofErr w:type="spellStart"/>
-      <w:r>
-        <w:t>orderId</w:t>
-      </w:r>
-      <w:proofErr w:type="spellEnd"/>
+        <w:t>/orderId</w:t>
+      </w:r>
       <w:r>
         <w:t xml:space="preserve"> </w:t>
       </w:r>
@@ -7670,29 +6958,13 @@
     <w:p/>
     <w:p>
       <w:r>
-        <w:t xml:space="preserve">This </w:t>
-      </w:r>
-      <w:proofErr w:type="spellStart"/>
-      <w:r>
-        <w:t>Api</w:t>
-      </w:r>
-      <w:proofErr w:type="spellEnd"/>
-      <w:r>
-        <w:t xml:space="preserve"> will be called once order is created successfully to </w:t>
+        <w:t xml:space="preserve">This Api will be called once order is created successfully to </w:t>
       </w:r>
       <w:r>
         <w:t>Create an entry in</w:t>
       </w:r>
       <w:r>
-        <w:t xml:space="preserve"> </w:t>
-      </w:r>
-      <w:proofErr w:type="spellStart"/>
-      <w:r>
-        <w:t>ShipmentStatus</w:t>
-      </w:r>
-      <w:proofErr w:type="spellEnd"/>
-      <w:r>
-        <w:t xml:space="preserve"> Collection.</w:t>
+        <w:t xml:space="preserve"> ShipmentStatus Collection.</w:t>
       </w:r>
     </w:p>
     <w:p>
@@ -7701,96 +6973,29 @@
           <w:b/>
           <w:bCs/>
         </w:rPr>
-        <w:t xml:space="preserve">Input </w:t>
-      </w:r>
-      <w:proofErr w:type="gramStart"/>
+        <w:t>Input parameter</w:t>
+      </w:r>
+      <w:r>
+        <w:t xml:space="preserve"> : orderId, customerId, carrierID, warehouseId</w:t>
+      </w:r>
+    </w:p>
+    <w:p>
       <w:r>
         <w:rPr>
           <w:b/>
           <w:bCs/>
         </w:rPr>
-        <w:t>parameter</w:t>
-      </w:r>
-      <w:r>
-        <w:t xml:space="preserve"> :</w:t>
-      </w:r>
-      <w:proofErr w:type="gramEnd"/>
-      <w:r>
-        <w:t xml:space="preserve"> </w:t>
-      </w:r>
-      <w:proofErr w:type="spellStart"/>
-      <w:r>
-        <w:t>orderId</w:t>
-      </w:r>
-      <w:proofErr w:type="spellEnd"/>
-      <w:r>
-        <w:t xml:space="preserve">, </w:t>
-      </w:r>
-      <w:proofErr w:type="spellStart"/>
-      <w:r>
-        <w:t>customerId</w:t>
-      </w:r>
-      <w:proofErr w:type="spellEnd"/>
-      <w:r>
-        <w:t xml:space="preserve">, </w:t>
-      </w:r>
-      <w:proofErr w:type="spellStart"/>
-      <w:r>
-        <w:t>carrierID</w:t>
-      </w:r>
-      <w:proofErr w:type="spellEnd"/>
-      <w:r>
-        <w:t xml:space="preserve">, </w:t>
-      </w:r>
-      <w:proofErr w:type="spellStart"/>
-      <w:r>
-        <w:t>warehouseId</w:t>
-      </w:r>
-      <w:proofErr w:type="spellEnd"/>
-    </w:p>
-    <w:p>
+        <w:t>O</w:t>
+      </w:r>
       <w:r>
         <w:rPr>
           <w:b/>
           <w:bCs/>
         </w:rPr>
-        <w:t>O</w:t>
-      </w:r>
-      <w:r>
-        <w:rPr>
-          <w:b/>
-          <w:bCs/>
-        </w:rPr>
         <w:t>utput</w:t>
       </w:r>
       <w:r>
-        <w:t xml:space="preserve">: this API will return </w:t>
-      </w:r>
-      <w:proofErr w:type="spellStart"/>
-      <w:proofErr w:type="gramStart"/>
-      <w:r>
-        <w:t>shipmentId,carrierID</w:t>
-      </w:r>
-      <w:proofErr w:type="spellEnd"/>
-      <w:proofErr w:type="gramEnd"/>
-      <w:r>
-        <w:t xml:space="preserve">, </w:t>
-      </w:r>
-      <w:proofErr w:type="spellStart"/>
-      <w:r>
-        <w:t>expectedDeliveryDate</w:t>
-      </w:r>
-      <w:proofErr w:type="spellEnd"/>
-      <w:r>
-        <w:t xml:space="preserve"> and </w:t>
-      </w:r>
-      <w:proofErr w:type="spellStart"/>
-      <w:r>
-        <w:t>orderId</w:t>
-      </w:r>
-      <w:proofErr w:type="spellEnd"/>
-      <w:r>
-        <w:t>.</w:t>
+        <w:t>: this API will return shipmentId,carrierID, expectedDeliveryDate and orderId.</w:t>
       </w:r>
     </w:p>
     <w:p>
@@ -7801,21 +7006,8 @@
           <w:numId w:val="14"/>
         </w:numPr>
       </w:pPr>
-      <w:proofErr w:type="spellStart"/>
-      <w:r>
-        <w:t>ShipmentId</w:t>
-      </w:r>
-      <w:proofErr w:type="spellEnd"/>
-      <w:r>
-        <w:t xml:space="preserve"> will be generated </w:t>
-      </w:r>
-      <w:proofErr w:type="spellStart"/>
-      <w:r>
-        <w:t>randomely</w:t>
-      </w:r>
-      <w:proofErr w:type="spellEnd"/>
-      <w:r>
-        <w:t>.</w:t>
+      <w:r>
+        <w:t>ShipmentId will be generated randomely.</w:t>
       </w:r>
     </w:p>
     <w:p>
@@ -7827,79 +7019,16 @@
         </w:numPr>
       </w:pPr>
       <w:r>
-        <w:t xml:space="preserve">This API will update </w:t>
-      </w:r>
-      <w:proofErr w:type="spellStart"/>
-      <w:r>
-        <w:t>shimentStaus</w:t>
-      </w:r>
-      <w:proofErr w:type="spellEnd"/>
-      <w:r>
-        <w:t xml:space="preserve"> collection with below data:</w:t>
+        <w:t>This API will update shimentStaus collection with below data:</w:t>
       </w:r>
     </w:p>
     <w:p>
       <w:pPr>
         <w:ind w:left="1490"/>
       </w:pPr>
-      <w:proofErr w:type="spellStart"/>
-      <w:r>
-        <w:t>orderId</w:t>
-      </w:r>
-      <w:proofErr w:type="spellEnd"/>
-      <w:r>
-        <w:t xml:space="preserve">, </w:t>
-      </w:r>
-      <w:proofErr w:type="spellStart"/>
-      <w:proofErr w:type="gramStart"/>
-      <w:r>
-        <w:t>deliveryId</w:t>
-      </w:r>
-      <w:proofErr w:type="spellEnd"/>
-      <w:r>
-        <w:t xml:space="preserve"> ,</w:t>
-      </w:r>
-      <w:proofErr w:type="gramEnd"/>
-      <w:r>
-        <w:t xml:space="preserve"> </w:t>
-      </w:r>
-      <w:proofErr w:type="spellStart"/>
-      <w:r>
-        <w:t>customerId</w:t>
-      </w:r>
-      <w:proofErr w:type="spellEnd"/>
-      <w:r>
-        <w:t xml:space="preserve"> , </w:t>
-      </w:r>
-      <w:proofErr w:type="spellStart"/>
-      <w:r>
-        <w:t>shipmentId</w:t>
-      </w:r>
-      <w:proofErr w:type="spellEnd"/>
-      <w:r>
-        <w:t xml:space="preserve"> , status [ ] , </w:t>
-      </w:r>
-      <w:proofErr w:type="spellStart"/>
-      <w:r>
-        <w:t>creationDate</w:t>
-      </w:r>
-      <w:proofErr w:type="spellEnd"/>
-      <w:r>
-        <w:t xml:space="preserve">, </w:t>
-      </w:r>
-      <w:proofErr w:type="spellStart"/>
-      <w:r>
-        <w:t>orderDate</w:t>
-      </w:r>
-      <w:proofErr w:type="spellEnd"/>
-      <w:r>
-        <w:t xml:space="preserve"> ,  </w:t>
-      </w:r>
-      <w:proofErr w:type="spellStart"/>
-      <w:r>
-        <w:t>updatedDate</w:t>
-      </w:r>
-      <w:proofErr w:type="spellEnd"/>
+      <w:r>
+        <w:t>orderId, deliveryId , customerId , shipmentId , status [ ] , creationDate, orderDate ,  updatedDate</w:t>
+      </w:r>
     </w:p>
     <w:p>
       <w:pPr>
@@ -7909,13 +7038,8 @@
           <w:numId w:val="15"/>
         </w:numPr>
       </w:pPr>
-      <w:proofErr w:type="spellStart"/>
-      <w:r>
-        <w:t>creationDate</w:t>
-      </w:r>
-      <w:proofErr w:type="spellEnd"/>
-      <w:r>
-        <w:t xml:space="preserve"> will be system time while first entry </w:t>
+      <w:r>
+        <w:t xml:space="preserve">creationDate will be system time while first entry </w:t>
       </w:r>
     </w:p>
     <w:p>
@@ -7938,63 +7062,13 @@
         <w:ind w:left="1440"/>
       </w:pPr>
       <w:r>
-        <w:t xml:space="preserve">Delivery Collections: </w:t>
-      </w:r>
-      <w:proofErr w:type="spellStart"/>
-      <w:r>
-        <w:t>carrierId</w:t>
-      </w:r>
-      <w:proofErr w:type="spellEnd"/>
-      <w:r>
-        <w:t>,</w:t>
-      </w:r>
-      <w:r>
-        <w:t xml:space="preserve"> </w:t>
-      </w:r>
-      <w:proofErr w:type="spellStart"/>
-      <w:proofErr w:type="gramStart"/>
-      <w:r>
-        <w:t>expectedDeliveryDate</w:t>
-      </w:r>
-      <w:proofErr w:type="spellEnd"/>
-      <w:r>
-        <w:t xml:space="preserve"> ,</w:t>
-      </w:r>
-      <w:proofErr w:type="gramEnd"/>
-      <w:r>
-        <w:t xml:space="preserve"> </w:t>
-      </w:r>
-      <w:proofErr w:type="spellStart"/>
-      <w:r>
-        <w:t>pickupDate</w:t>
-      </w:r>
-      <w:proofErr w:type="spellEnd"/>
-      <w:r>
-        <w:t xml:space="preserve"> , </w:t>
-      </w:r>
-      <w:proofErr w:type="spellStart"/>
-      <w:r>
-        <w:t>orderId</w:t>
-      </w:r>
-      <w:proofErr w:type="spellEnd"/>
-      <w:r>
-        <w:t xml:space="preserve"> , </w:t>
-      </w:r>
-      <w:proofErr w:type="spellStart"/>
-      <w:r>
-        <w:t>warehouseId</w:t>
-      </w:r>
-      <w:proofErr w:type="spellEnd"/>
-      <w:r>
-        <w:t xml:space="preserve"> , </w:t>
-      </w:r>
-      <w:proofErr w:type="spellStart"/>
-      <w:r>
-        <w:t>reasonOfDelay</w:t>
-      </w:r>
-      <w:proofErr w:type="spellEnd"/>
-      <w:r>
-        <w:t xml:space="preserve"> [desc : " " , date : " " ]</w:t>
+        <w:t>Delivery Collections: carrierId,</w:t>
+      </w:r>
+      <w:r>
+        <w:t xml:space="preserve"> </w:t>
+      </w:r>
+      <w:r>
+        <w:t>expectedDeliveryDate , pickupDate , orderId , warehouseId , reasonOfDelay [desc : " " , date : " " ]</w:t>
       </w:r>
     </w:p>
     <w:p>
@@ -8037,6 +7111,17 @@
       </w:pPr>
       <w:r>
         <w:t>Other master data like product info, customer info, warehouse info will be pre populated in respective collections</w:t>
+      </w:r>
+    </w:p>
+    <w:p>
+      <w:pPr>
+        <w:ind w:left="1080"/>
+      </w:pPr>
+      <w:r>
+        <w:t>Note : Create and update api</w:t>
+      </w:r>
+      <w:r>
+        <w:t>3</w:t>
       </w:r>
     </w:p>
     <w:p>
@@ -8068,105 +7153,69 @@
         <w:t>:</w:t>
       </w:r>
     </w:p>
-    <w:p/>
-    <w:p>
-      <w:r>
-        <w:t xml:space="preserve">This </w:t>
-      </w:r>
-      <w:proofErr w:type="spellStart"/>
-      <w:r>
-        <w:t>Api</w:t>
-      </w:r>
-      <w:proofErr w:type="spellEnd"/>
-      <w:r>
-        <w:t xml:space="preserve"> is meant for sending a </w:t>
-      </w:r>
-      <w:proofErr w:type="gramStart"/>
-      <w:r>
-        <w:t>mail  to</w:t>
-      </w:r>
-      <w:proofErr w:type="gramEnd"/>
-      <w:r>
-        <w:t xml:space="preserve"> user by using a mail template once the API 1 returns successfully.</w:t>
-      </w:r>
-    </w:p>
-    <w:p>
-      <w:r>
+    <w:p>
+      <w:pPr>
         <w:rPr>
           <w:b/>
           <w:bCs/>
         </w:rPr>
-        <w:t xml:space="preserve">Input </w:t>
-      </w:r>
-      <w:proofErr w:type="gramStart"/>
+      </w:pPr>
       <w:r>
         <w:rPr>
           <w:b/>
           <w:bCs/>
         </w:rPr>
-        <w:t>parameter</w:t>
-      </w:r>
-      <w:r>
-        <w:t xml:space="preserve"> :</w:t>
-      </w:r>
-      <w:proofErr w:type="gramEnd"/>
-      <w:r>
-        <w:t xml:space="preserve"> </w:t>
-      </w:r>
-      <w:proofErr w:type="spellStart"/>
-      <w:r>
-        <w:t>orderId</w:t>
-      </w:r>
-      <w:proofErr w:type="spellEnd"/>
-      <w:r>
-        <w:t xml:space="preserve">, </w:t>
-      </w:r>
-      <w:proofErr w:type="spellStart"/>
-      <w:r>
-        <w:t>customerId</w:t>
-      </w:r>
-      <w:proofErr w:type="spellEnd"/>
-      <w:r>
-        <w:t xml:space="preserve"> </w:t>
-      </w:r>
-      <w:proofErr w:type="spellStart"/>
-      <w:r>
-        <w:t>deliveryId</w:t>
-      </w:r>
-      <w:proofErr w:type="spellEnd"/>
-      <w:r>
-        <w:t xml:space="preserve">, </w:t>
-      </w:r>
-      <w:proofErr w:type="spellStart"/>
-      <w:r>
-        <w:t>carrierID</w:t>
-      </w:r>
-      <w:proofErr w:type="spellEnd"/>
-    </w:p>
-    <w:p>
+        <w:t xml:space="preserve">Merge : api 2 will go to api </w:t>
+      </w:r>
       <w:r>
         <w:rPr>
           <w:b/>
           <w:bCs/>
         </w:rPr>
-        <w:t>Output</w:t>
-      </w:r>
-      <w:r>
-        <w:t>: mail sent successfully.</w:t>
-      </w:r>
-    </w:p>
-    <w:p>
-      <w:pPr>
+        <w:t>1</w:t>
+      </w:r>
+    </w:p>
+    <w:p>
+      <w:r>
+        <w:t>This Api is meant for sending a mail  to user by using a mail template once the API 1 returns successfully.</w:t>
+      </w:r>
+    </w:p>
+    <w:p>
+      <w:r>
         <w:rPr>
           <w:b/>
           <w:bCs/>
         </w:rPr>
-      </w:pPr>
+        <w:t>Input parameter</w:t>
+      </w:r>
+      <w:r>
+        <w:t xml:space="preserve"> : orderId, customerId deliveryId, carrierID</w:t>
+      </w:r>
+    </w:p>
+    <w:p>
       <w:r>
         <w:rPr>
           <w:b/>
           <w:bCs/>
         </w:rPr>
+        <w:t>Output</w:t>
+      </w:r>
+      <w:r>
+        <w:t>: mail sent successfully.</w:t>
+      </w:r>
+    </w:p>
+    <w:p>
+      <w:pPr>
+        <w:rPr>
+          <w:b/>
+          <w:bCs/>
+        </w:rPr>
+      </w:pPr>
+      <w:r>
+        <w:rPr>
+          <w:b/>
+          <w:bCs/>
+        </w:rPr>
         <w:t>Mail Template:</w:t>
       </w:r>
     </w:p>
@@ -8175,15 +7224,7 @@
         <w:ind w:left="1440"/>
       </w:pPr>
       <w:r>
-        <w:t>Hi&lt;</w:t>
-      </w:r>
-      <w:proofErr w:type="spellStart"/>
-      <w:r>
-        <w:t>userName</w:t>
-      </w:r>
-      <w:proofErr w:type="spellEnd"/>
-      <w:r>
-        <w:t>&gt;,</w:t>
+        <w:t>Hi&lt;userName&gt;,</w:t>
       </w:r>
     </w:p>
     <w:p>
@@ -8198,13 +7239,8 @@
       <w:pPr>
         <w:ind w:left="1440"/>
       </w:pPr>
-      <w:proofErr w:type="spellStart"/>
-      <w:r>
-        <w:t>OrderID</w:t>
-      </w:r>
-      <w:proofErr w:type="spellEnd"/>
-      <w:r>
-        <w:t>, Carrier Name, Product Name, Qty, Class,</w:t>
+      <w:r>
+        <w:t>OrderID, Carrier Name, Product Name, Qty, Class,</w:t>
       </w:r>
     </w:p>
     <w:p>
@@ -8212,15 +7248,7 @@
         <w:ind w:left="1440"/>
       </w:pPr>
       <w:r>
-        <w:t xml:space="preserve">Expected </w:t>
-      </w:r>
-      <w:proofErr w:type="spellStart"/>
-      <w:r>
-        <w:t>DayofArrival</w:t>
-      </w:r>
-      <w:proofErr w:type="spellEnd"/>
-      <w:r>
-        <w:t>, Status</w:t>
+        <w:t>Expected DayofArrival, Status</w:t>
       </w:r>
     </w:p>
     <w:p>
@@ -8235,18 +7263,16 @@
       <w:pPr>
         <w:ind w:left="1440"/>
       </w:pPr>
-      <w:proofErr w:type="spellStart"/>
-      <w:r>
+      <w:r>
+        <w:lastRenderedPageBreak/>
         <w:t>Logisticsteam</w:t>
       </w:r>
-      <w:proofErr w:type="spellEnd"/>
     </w:p>
     <w:p>
       <w:pPr>
         <w:ind w:left="1440"/>
       </w:pPr>
       <w:r>
-        <w:lastRenderedPageBreak/>
         <w:t>+Tel:111111111</w:t>
       </w:r>
     </w:p>
@@ -8329,23 +7355,7 @@
     <w:p/>
     <w:p>
       <w:r>
-        <w:t xml:space="preserve">This </w:t>
-      </w:r>
-      <w:proofErr w:type="spellStart"/>
-      <w:r>
-        <w:t>Api</w:t>
-      </w:r>
-      <w:proofErr w:type="spellEnd"/>
-      <w:r>
-        <w:t xml:space="preserve"> will be called to update status in </w:t>
-      </w:r>
-      <w:proofErr w:type="spellStart"/>
-      <w:r>
-        <w:t>ShipmentStatus</w:t>
-      </w:r>
-      <w:proofErr w:type="spellEnd"/>
-      <w:r>
-        <w:t xml:space="preserve"> Collection whenever shipment status changed.</w:t>
+        <w:t>This Api will be called to update status in ShipmentStatus Collection whenever shipment status changed.</w:t>
       </w:r>
     </w:p>
     <w:p>
@@ -8354,60 +7364,11 @@
           <w:b/>
           <w:bCs/>
         </w:rPr>
-        <w:t xml:space="preserve">Input </w:t>
-      </w:r>
-      <w:proofErr w:type="gramStart"/>
-      <w:r>
-        <w:rPr>
-          <w:b/>
-          <w:bCs/>
-        </w:rPr>
-        <w:t>parameter</w:t>
-      </w:r>
-      <w:r>
-        <w:t xml:space="preserve"> :</w:t>
-      </w:r>
-      <w:proofErr w:type="gramEnd"/>
-      <w:r>
-        <w:t xml:space="preserve"> </w:t>
-      </w:r>
-      <w:proofErr w:type="spellStart"/>
-      <w:r>
-        <w:t>orderId</w:t>
-      </w:r>
-      <w:proofErr w:type="spellEnd"/>
-      <w:r>
-        <w:t xml:space="preserve">, </w:t>
-      </w:r>
-      <w:proofErr w:type="spellStart"/>
-      <w:r>
-        <w:t>customerId</w:t>
-      </w:r>
-      <w:proofErr w:type="spellEnd"/>
-      <w:r>
-        <w:t xml:space="preserve">, </w:t>
-      </w:r>
-      <w:proofErr w:type="spellStart"/>
-      <w:r>
-        <w:t>carrierID</w:t>
-      </w:r>
-      <w:proofErr w:type="spellEnd"/>
-      <w:r>
-        <w:t xml:space="preserve">, </w:t>
-      </w:r>
-      <w:proofErr w:type="spellStart"/>
-      <w:r>
-        <w:t>ShipmentID</w:t>
-      </w:r>
-      <w:proofErr w:type="spellEnd"/>
-      <w:r>
-        <w:t xml:space="preserve">, </w:t>
-      </w:r>
-      <w:proofErr w:type="spellStart"/>
-      <w:r>
-        <w:t>statusType</w:t>
-      </w:r>
-      <w:proofErr w:type="spellEnd"/>
+        <w:t>Input parameter</w:t>
+      </w:r>
+      <w:r>
+        <w:t xml:space="preserve"> : orderId, customerId, carrierID, ShipmentID, statusType</w:t>
+      </w:r>
     </w:p>
     <w:p>
       <w:r>
@@ -8462,31 +7423,7 @@
     </w:p>
     <w:p>
       <w:r>
-        <w:t xml:space="preserve">This </w:t>
-      </w:r>
-      <w:proofErr w:type="spellStart"/>
-      <w:r>
-        <w:t>Api</w:t>
-      </w:r>
-      <w:proofErr w:type="spellEnd"/>
-      <w:r>
-        <w:t xml:space="preserve"> will be called to update </w:t>
-      </w:r>
-      <w:proofErr w:type="spellStart"/>
-      <w:r>
-        <w:t>reasonOfDelay</w:t>
-      </w:r>
-      <w:proofErr w:type="spellEnd"/>
-      <w:r>
-        <w:t xml:space="preserve"> in </w:t>
-      </w:r>
-      <w:proofErr w:type="spellStart"/>
-      <w:r>
-        <w:t>ShipmentStatus</w:t>
-      </w:r>
-      <w:proofErr w:type="spellEnd"/>
-      <w:r>
-        <w:t xml:space="preserve"> Collection whenever delay happened.</w:t>
+        <w:t>This Api will be called to update reasonOfDelay in ShipmentStatus Collection whenever delay happened.</w:t>
       </w:r>
     </w:p>
     <w:p>
@@ -8495,60 +7432,11 @@
           <w:b/>
           <w:bCs/>
         </w:rPr>
-        <w:t xml:space="preserve">Input </w:t>
-      </w:r>
-      <w:proofErr w:type="gramStart"/>
-      <w:r>
-        <w:rPr>
-          <w:b/>
-          <w:bCs/>
-        </w:rPr>
-        <w:t>parameter</w:t>
-      </w:r>
-      <w:r>
-        <w:t xml:space="preserve"> :</w:t>
-      </w:r>
-      <w:proofErr w:type="gramEnd"/>
-      <w:r>
-        <w:t xml:space="preserve"> </w:t>
-      </w:r>
-      <w:proofErr w:type="spellStart"/>
-      <w:r>
-        <w:t>orderId</w:t>
-      </w:r>
-      <w:proofErr w:type="spellEnd"/>
-      <w:r>
-        <w:t xml:space="preserve">, </w:t>
-      </w:r>
-      <w:proofErr w:type="spellStart"/>
-      <w:r>
-        <w:t>customerId</w:t>
-      </w:r>
-      <w:proofErr w:type="spellEnd"/>
-      <w:r>
-        <w:t xml:space="preserve">, </w:t>
-      </w:r>
-      <w:proofErr w:type="spellStart"/>
-      <w:r>
-        <w:t>carrierID</w:t>
-      </w:r>
-      <w:proofErr w:type="spellEnd"/>
-      <w:r>
-        <w:t xml:space="preserve">, </w:t>
-      </w:r>
-      <w:proofErr w:type="spellStart"/>
-      <w:r>
-        <w:t>ShipmentID</w:t>
-      </w:r>
-      <w:proofErr w:type="spellEnd"/>
-      <w:r>
-        <w:t xml:space="preserve">, </w:t>
-      </w:r>
-      <w:proofErr w:type="spellStart"/>
-      <w:r>
-        <w:t>reasonOfDelay</w:t>
-      </w:r>
-      <w:proofErr w:type="spellEnd"/>
+        <w:t>Input parameter</w:t>
+      </w:r>
+      <w:r>
+        <w:t xml:space="preserve"> : orderId, customerId, carrierID, ShipmentID, reasonOfDelay</w:t>
+      </w:r>
     </w:p>
     <w:p>
       <w:r>

</xml_diff>